<commit_message>
ERS documento word actualizado el 16/05/2019  18:22
</commit_message>
<xml_diff>
--- a/ERS/ERS.docx
+++ b/ERS/ERS.docx
@@ -3354,8 +3354,6 @@
             <w:t>Contenido</w:t>
           </w:r>
         </w:p>
-        <w:bookmarkStart w:id="0" w:name="_GoBack"/>
-        <w:bookmarkEnd w:id="0"/>
         <w:p>
           <w:pPr>
             <w:pStyle w:val="TDC1"/>
@@ -3389,7 +3387,7 @@
             </w:rPr>
             <w:fldChar w:fldCharType="separate"/>
           </w:r>
-          <w:hyperlink w:anchor="_Toc8903509" w:history="1">
+          <w:hyperlink w:anchor="_Toc8920319" w:history="1">
             <w:r>
               <w:rPr>
                 <w:rStyle w:val="Hipervnculo"/>
@@ -3475,7 +3473,7 @@
                 <w:noProof/>
                 <w:webHidden/>
               </w:rPr>
-              <w:instrText xml:space="preserve"> PAGEREF _Toc8903509 \h </w:instrText>
+              <w:instrText xml:space="preserve"> PAGEREF _Toc8920319 \h </w:instrText>
             </w:r>
             <w:r>
               <w:rPr>
@@ -3518,7 +3516,7 @@
               <w:lang w:eastAsia="es-ES"/>
             </w:rPr>
           </w:pPr>
-          <w:hyperlink w:anchor="_Toc8903510" w:history="1">
+          <w:hyperlink w:anchor="_Toc8920320" w:history="1">
             <w:r>
               <w:rPr>
                 <w:rStyle w:val="Hipervnculo"/>
@@ -3614,7 +3612,7 @@
                 <w:noProof/>
                 <w:webHidden/>
               </w:rPr>
-              <w:instrText xml:space="preserve"> PAGEREF _Toc8903510 \h </w:instrText>
+              <w:instrText xml:space="preserve"> PAGEREF _Toc8920320 \h </w:instrText>
             </w:r>
             <w:r>
               <w:rPr>
@@ -3657,7 +3655,7 @@
               <w:lang w:eastAsia="es-ES"/>
             </w:rPr>
           </w:pPr>
-          <w:hyperlink w:anchor="_Toc8903511" w:history="1">
+          <w:hyperlink w:anchor="_Toc8920321" w:history="1">
             <w:r>
               <w:rPr>
                 <w:rStyle w:val="Hipervnculo"/>
@@ -3753,7 +3751,7 @@
                 <w:noProof/>
                 <w:webHidden/>
               </w:rPr>
-              <w:instrText xml:space="preserve"> PAGEREF _Toc8903511 \h </w:instrText>
+              <w:instrText xml:space="preserve"> PAGEREF _Toc8920321 \h </w:instrText>
             </w:r>
             <w:r>
               <w:rPr>
@@ -3796,7 +3794,7 @@
               <w:lang w:eastAsia="es-ES"/>
             </w:rPr>
           </w:pPr>
-          <w:hyperlink w:anchor="_Toc8903512" w:history="1">
+          <w:hyperlink w:anchor="_Toc8920322" w:history="1">
             <w:r>
               <w:rPr>
                 <w:rStyle w:val="Hipervnculo"/>
@@ -3892,7 +3890,7 @@
                 <w:noProof/>
                 <w:webHidden/>
               </w:rPr>
-              <w:instrText xml:space="preserve"> PAGEREF _Toc8903512 \h </w:instrText>
+              <w:instrText xml:space="preserve"> PAGEREF _Toc8920322 \h </w:instrText>
             </w:r>
             <w:r>
               <w:rPr>
@@ -3935,7 +3933,7 @@
               <w:lang w:eastAsia="es-ES"/>
             </w:rPr>
           </w:pPr>
-          <w:hyperlink w:anchor="_Toc8903513" w:history="1">
+          <w:hyperlink w:anchor="_Toc8920323" w:history="1">
             <w:r>
               <w:rPr>
                 <w:rStyle w:val="Hipervnculo"/>
@@ -4031,7 +4029,7 @@
                 <w:noProof/>
                 <w:webHidden/>
               </w:rPr>
-              <w:instrText xml:space="preserve"> PAGEREF _Toc8903513 \h </w:instrText>
+              <w:instrText xml:space="preserve"> PAGEREF _Toc8920323 \h </w:instrText>
             </w:r>
             <w:r>
               <w:rPr>
@@ -4074,7 +4072,7 @@
               <w:lang w:eastAsia="es-ES"/>
             </w:rPr>
           </w:pPr>
-          <w:hyperlink w:anchor="_Toc8903514" w:history="1">
+          <w:hyperlink w:anchor="_Toc8920324" w:history="1">
             <w:r>
               <w:rPr>
                 <w:rStyle w:val="Hipervnculo"/>
@@ -4170,7 +4168,7 @@
                 <w:noProof/>
                 <w:webHidden/>
               </w:rPr>
-              <w:instrText xml:space="preserve"> PAGEREF _Toc8903514 \h </w:instrText>
+              <w:instrText xml:space="preserve"> PAGEREF _Toc8920324 \h </w:instrText>
             </w:r>
             <w:r>
               <w:rPr>
@@ -4213,7 +4211,7 @@
               <w:lang w:eastAsia="es-ES"/>
             </w:rPr>
           </w:pPr>
-          <w:hyperlink w:anchor="_Toc8903515" w:history="1">
+          <w:hyperlink w:anchor="_Toc8920325" w:history="1">
             <w:r>
               <w:rPr>
                 <w:rStyle w:val="Hipervnculo"/>
@@ -4309,7 +4307,7 @@
                 <w:noProof/>
                 <w:webHidden/>
               </w:rPr>
-              <w:instrText xml:space="preserve"> PAGEREF _Toc8903515 \h </w:instrText>
+              <w:instrText xml:space="preserve"> PAGEREF _Toc8920325 \h </w:instrText>
             </w:r>
             <w:r>
               <w:rPr>
@@ -4352,7 +4350,7 @@
               <w:lang w:eastAsia="es-ES"/>
             </w:rPr>
           </w:pPr>
-          <w:hyperlink w:anchor="_Toc8903516" w:history="1">
+          <w:hyperlink w:anchor="_Toc8920326" w:history="1">
             <w:r>
               <w:rPr>
                 <w:rStyle w:val="Hipervnculo"/>
@@ -4448,7 +4446,7 @@
                 <w:noProof/>
                 <w:webHidden/>
               </w:rPr>
-              <w:instrText xml:space="preserve"> PAGEREF _Toc8903516 \h </w:instrText>
+              <w:instrText xml:space="preserve"> PAGEREF _Toc8920326 \h </w:instrText>
             </w:r>
             <w:r>
               <w:rPr>
@@ -4491,7 +4489,7 @@
               <w:lang w:eastAsia="es-ES"/>
             </w:rPr>
           </w:pPr>
-          <w:hyperlink w:anchor="_Toc8903517" w:history="1">
+          <w:hyperlink w:anchor="_Toc8920327" w:history="1">
             <w:r>
               <w:rPr>
                 <w:rStyle w:val="Hipervnculo"/>
@@ -4577,7 +4575,7 @@
                 <w:noProof/>
                 <w:webHidden/>
               </w:rPr>
-              <w:instrText xml:space="preserve"> PAGEREF _Toc8903517 \h </w:instrText>
+              <w:instrText xml:space="preserve"> PAGEREF _Toc8920327 \h </w:instrText>
             </w:r>
             <w:r>
               <w:rPr>
@@ -4620,7 +4618,7 @@
               <w:lang w:eastAsia="es-ES"/>
             </w:rPr>
           </w:pPr>
-          <w:hyperlink w:anchor="_Toc8903518" w:history="1">
+          <w:hyperlink w:anchor="_Toc8920328" w:history="1">
             <w:r>
               <w:rPr>
                 <w:rStyle w:val="Hipervnculo"/>
@@ -4716,7 +4714,7 @@
                 <w:noProof/>
                 <w:webHidden/>
               </w:rPr>
-              <w:instrText xml:space="preserve"> PAGEREF _Toc8903518 \h </w:instrText>
+              <w:instrText xml:space="preserve"> PAGEREF _Toc8920328 \h </w:instrText>
             </w:r>
             <w:r>
               <w:rPr>
@@ -4759,7 +4757,7 @@
               <w:lang w:eastAsia="es-ES"/>
             </w:rPr>
           </w:pPr>
-          <w:hyperlink w:anchor="_Toc8903519" w:history="1">
+          <w:hyperlink w:anchor="_Toc8920329" w:history="1">
             <w:r>
               <w:rPr>
                 <w:rStyle w:val="Hipervnculo"/>
@@ -4786,7 +4784,7 @@
                 <w:noProof/>
                 <w:webHidden/>
               </w:rPr>
-              <w:instrText xml:space="preserve"> PAGEREF _Toc8903519 \h </w:instrText>
+              <w:instrText xml:space="preserve"> PAGEREF _Toc8920329 \h </w:instrText>
             </w:r>
             <w:r>
               <w:rPr>
@@ -4829,7 +4827,7 @@
               <w:lang w:eastAsia="es-ES"/>
             </w:rPr>
           </w:pPr>
-          <w:hyperlink w:anchor="_Toc8903520" w:history="1">
+          <w:hyperlink w:anchor="_Toc8920330" w:history="1">
             <w:r>
               <w:rPr>
                 <w:rStyle w:val="Hipervnculo"/>
@@ -4856,7 +4854,7 @@
                 <w:noProof/>
                 <w:webHidden/>
               </w:rPr>
-              <w:instrText xml:space="preserve"> PAGEREF _Toc8903520 \h </w:instrText>
+              <w:instrText xml:space="preserve"> PAGEREF _Toc8920330 \h </w:instrText>
             </w:r>
             <w:r>
               <w:rPr>
@@ -4899,7 +4897,7 @@
               <w:lang w:eastAsia="es-ES"/>
             </w:rPr>
           </w:pPr>
-          <w:hyperlink w:anchor="_Toc8903521" w:history="1">
+          <w:hyperlink w:anchor="_Toc8920331" w:history="1">
             <w:r>
               <w:rPr>
                 <w:rStyle w:val="Hipervnculo"/>
@@ -4926,7 +4924,7 @@
                 <w:noProof/>
                 <w:webHidden/>
               </w:rPr>
-              <w:instrText xml:space="preserve"> PAGEREF _Toc8903521 \h </w:instrText>
+              <w:instrText xml:space="preserve"> PAGEREF _Toc8920331 \h </w:instrText>
             </w:r>
             <w:r>
               <w:rPr>
@@ -4969,7 +4967,7 @@
               <w:lang w:eastAsia="es-ES"/>
             </w:rPr>
           </w:pPr>
-          <w:hyperlink w:anchor="_Toc8903522" w:history="1">
+          <w:hyperlink w:anchor="_Toc8920332" w:history="1">
             <w:r>
               <w:rPr>
                 <w:rStyle w:val="Hipervnculo"/>
@@ -4996,7 +4994,7 @@
                 <w:noProof/>
                 <w:webHidden/>
               </w:rPr>
-              <w:instrText xml:space="preserve"> PAGEREF _Toc8903522 \h </w:instrText>
+              <w:instrText xml:space="preserve"> PAGEREF _Toc8920332 \h </w:instrText>
             </w:r>
             <w:r>
               <w:rPr>
@@ -5039,7 +5037,7 @@
               <w:lang w:eastAsia="es-ES"/>
             </w:rPr>
           </w:pPr>
-          <w:hyperlink w:anchor="_Toc8903523" w:history="1">
+          <w:hyperlink w:anchor="_Toc8920333" w:history="1">
             <w:r>
               <w:rPr>
                 <w:rStyle w:val="Hipervnculo"/>
@@ -5066,7 +5064,7 @@
                 <w:noProof/>
                 <w:webHidden/>
               </w:rPr>
-              <w:instrText xml:space="preserve"> PAGEREF _Toc8903523 \h </w:instrText>
+              <w:instrText xml:space="preserve"> PAGEREF _Toc8920333 \h </w:instrText>
             </w:r>
             <w:r>
               <w:rPr>
@@ -5109,7 +5107,7 @@
               <w:lang w:eastAsia="es-ES"/>
             </w:rPr>
           </w:pPr>
-          <w:hyperlink w:anchor="_Toc8903524" w:history="1">
+          <w:hyperlink w:anchor="_Toc8920334" w:history="1">
             <w:r>
               <w:rPr>
                 <w:rStyle w:val="Hipervnculo"/>
@@ -5136,7 +5134,7 @@
                 <w:noProof/>
                 <w:webHidden/>
               </w:rPr>
-              <w:instrText xml:space="preserve"> PAGEREF _Toc8903524 \h </w:instrText>
+              <w:instrText xml:space="preserve"> PAGEREF _Toc8920334 \h </w:instrText>
             </w:r>
             <w:r>
               <w:rPr>
@@ -5179,7 +5177,7 @@
               <w:lang w:eastAsia="es-ES"/>
             </w:rPr>
           </w:pPr>
-          <w:hyperlink w:anchor="_Toc8903525" w:history="1">
+          <w:hyperlink w:anchor="_Toc8920335" w:history="1">
             <w:r>
               <w:rPr>
                 <w:rStyle w:val="Hipervnculo"/>
@@ -5275,7 +5273,7 @@
                 <w:noProof/>
                 <w:webHidden/>
               </w:rPr>
-              <w:instrText xml:space="preserve"> PAGEREF _Toc8903525 \h </w:instrText>
+              <w:instrText xml:space="preserve"> PAGEREF _Toc8920335 \h </w:instrText>
             </w:r>
             <w:r>
               <w:rPr>
@@ -5318,7 +5316,7 @@
               <w:lang w:eastAsia="es-ES"/>
             </w:rPr>
           </w:pPr>
-          <w:hyperlink w:anchor="_Toc8903526" w:history="1">
+          <w:hyperlink w:anchor="_Toc8920336" w:history="1">
             <w:r>
               <w:rPr>
                 <w:rStyle w:val="Hipervnculo"/>
@@ -5442,7 +5440,7 @@
                 <w:noProof/>
                 <w:webHidden/>
               </w:rPr>
-              <w:instrText xml:space="preserve"> PAGEREF _Toc8903526 \h </w:instrText>
+              <w:instrText xml:space="preserve"> PAGEREF _Toc8920336 \h </w:instrText>
             </w:r>
             <w:r>
               <w:rPr>
@@ -5485,7 +5483,7 @@
               <w:lang w:eastAsia="es-ES"/>
             </w:rPr>
           </w:pPr>
-          <w:hyperlink w:anchor="_Toc8903527" w:history="1">
+          <w:hyperlink w:anchor="_Toc8920337" w:history="1">
             <w:r>
               <w:rPr>
                 <w:rStyle w:val="Hipervnculo"/>
@@ -5572,7 +5570,7 @@
                 <w:noProof/>
                 <w:webHidden/>
               </w:rPr>
-              <w:instrText xml:space="preserve"> PAGEREF _Toc8903527 \h </w:instrText>
+              <w:instrText xml:space="preserve"> PAGEREF _Toc8920337 \h </w:instrText>
             </w:r>
             <w:r>
               <w:rPr>
@@ -5615,7 +5613,7 @@
               <w:lang w:eastAsia="es-ES"/>
             </w:rPr>
           </w:pPr>
-          <w:hyperlink w:anchor="_Toc8903528" w:history="1">
+          <w:hyperlink w:anchor="_Toc8920338" w:history="1">
             <w:r>
               <w:rPr>
                 <w:rStyle w:val="Hipervnculo"/>
@@ -5642,7 +5640,7 @@
                 <w:noProof/>
                 <w:webHidden/>
               </w:rPr>
-              <w:instrText xml:space="preserve"> PAGEREF _Toc8903528 \h </w:instrText>
+              <w:instrText xml:space="preserve"> PAGEREF _Toc8920338 \h </w:instrText>
             </w:r>
             <w:r>
               <w:rPr>
@@ -5685,7 +5683,7 @@
               <w:lang w:eastAsia="es-ES"/>
             </w:rPr>
           </w:pPr>
-          <w:hyperlink w:anchor="_Toc8903529" w:history="1">
+          <w:hyperlink w:anchor="_Toc8920339" w:history="1">
             <w:r>
               <w:rPr>
                 <w:rStyle w:val="Hipervnculo"/>
@@ -5712,7 +5710,7 @@
                 <w:noProof/>
                 <w:webHidden/>
               </w:rPr>
-              <w:instrText xml:space="preserve"> PAGEREF _Toc8903529 \h </w:instrText>
+              <w:instrText xml:space="preserve"> PAGEREF _Toc8920339 \h </w:instrText>
             </w:r>
             <w:r>
               <w:rPr>
@@ -5755,7 +5753,7 @@
               <w:lang w:eastAsia="es-ES"/>
             </w:rPr>
           </w:pPr>
-          <w:hyperlink w:anchor="_Toc8903530" w:history="1">
+          <w:hyperlink w:anchor="_Toc8920340" w:history="1">
             <w:r>
               <w:rPr>
                 <w:rStyle w:val="Hipervnculo"/>
@@ -5993,7 +5991,7 @@
                 <w:noProof/>
                 <w:webHidden/>
               </w:rPr>
-              <w:instrText xml:space="preserve"> PAGEREF _Toc8903530 \h </w:instrText>
+              <w:instrText xml:space="preserve"> PAGEREF _Toc8920340 \h </w:instrText>
             </w:r>
             <w:r>
               <w:rPr>
@@ -6036,7 +6034,7 @@
               <w:lang w:eastAsia="es-ES"/>
             </w:rPr>
           </w:pPr>
-          <w:hyperlink w:anchor="_Toc8903531" w:history="1">
+          <w:hyperlink w:anchor="_Toc8920341" w:history="1">
             <w:r>
               <w:rPr>
                 <w:rStyle w:val="Hipervnculo"/>
@@ -6122,7 +6120,7 @@
                 <w:noProof/>
                 <w:webHidden/>
               </w:rPr>
-              <w:instrText xml:space="preserve"> PAGEREF _Toc8903531 \h </w:instrText>
+              <w:instrText xml:space="preserve"> PAGEREF _Toc8920341 \h </w:instrText>
             </w:r>
             <w:r>
               <w:rPr>
@@ -6173,6 +6171,8 @@
           <w:cols w:space="720"/>
         </w:sectPr>
       </w:pPr>
+      <w:bookmarkStart w:id="0" w:name="_GoBack"/>
+      <w:bookmarkEnd w:id="0"/>
     </w:p>
     <w:p>
       <w:pPr>
@@ -6190,7 +6190,7 @@
           <w:rFonts w:eastAsia="Calibri"/>
         </w:rPr>
       </w:pPr>
-      <w:bookmarkStart w:id="1" w:name="_Toc8903509"/>
+      <w:bookmarkStart w:id="1" w:name="_Toc8920319"/>
       <w:r>
         <w:rPr>
           <w:rFonts w:eastAsia="Calibri"/>
@@ -6282,7 +6282,7 @@
           <w:rFonts w:eastAsia="Calibri"/>
         </w:rPr>
       </w:pPr>
-      <w:bookmarkStart w:id="2" w:name="_Toc8903510"/>
+      <w:bookmarkStart w:id="2" w:name="_Toc8920320"/>
       <w:r>
         <w:rPr>
           <w:rFonts w:eastAsia="Calibri"/>
@@ -6746,7 +6746,7 @@
           <w:u w:color="000009"/>
         </w:rPr>
       </w:pPr>
-      <w:bookmarkStart w:id="3" w:name="_Toc8903511"/>
+      <w:bookmarkStart w:id="3" w:name="_Toc8920321"/>
       <w:r>
         <w:rPr>
           <w:rFonts w:eastAsia="Calibri"/>
@@ -8672,7 +8672,7 @@
           <w:u w:color="000009"/>
         </w:rPr>
       </w:pPr>
-      <w:bookmarkStart w:id="4" w:name="_Toc8903512"/>
+      <w:bookmarkStart w:id="4" w:name="_Toc8920322"/>
       <w:r>
         <w:rPr>
           <w:rFonts w:eastAsia="Calibri"/>
@@ -8790,7 +8790,7 @@
           <w:u w:color="000009"/>
         </w:rPr>
       </w:pPr>
-      <w:bookmarkStart w:id="5" w:name="_Toc8903513"/>
+      <w:bookmarkStart w:id="5" w:name="_Toc8920323"/>
       <w:r>
         <w:rPr>
           <w:rFonts w:eastAsia="Calibri"/>
@@ -8861,10 +8861,10 @@
           <w:lang w:eastAsia="es-ES"/>
         </w:rPr>
         <w:drawing>
-          <wp:inline distT="0" distB="0" distL="0" distR="0" wp14:anchorId="5048CC44" wp14:editId="38A23276">
-            <wp:extent cx="6162675" cy="7329447"/>
-            <wp:effectExtent l="0" t="0" r="0" b="5080"/>
-            <wp:docPr id="2" name="Imagen 2"/>
+          <wp:inline distT="0" distB="0" distL="0" distR="0" wp14:anchorId="16FC35B5" wp14:editId="64A5137A">
+            <wp:extent cx="5495925" cy="6734175"/>
+            <wp:effectExtent l="0" t="0" r="9525" b="9525"/>
+            <wp:docPr id="13" name="Imagen 13"/>
             <wp:cNvGraphicFramePr>
               <a:graphicFrameLocks xmlns:a="http://schemas.openxmlformats.org/drawingml/2006/main" noChangeAspect="1"/>
             </wp:cNvGraphicFramePr>
@@ -8884,7 +8884,7 @@
                   <pic:spPr>
                     <a:xfrm>
                       <a:off x="0" y="0"/>
-                      <a:ext cx="6170870" cy="7339193"/>
+                      <a:ext cx="5495925" cy="6734175"/>
                     </a:xfrm>
                     <a:prstGeom prst="rect">
                       <a:avLst/>
@@ -8994,7 +8994,7 @@
           <w:u w:color="000009"/>
         </w:rPr>
       </w:pPr>
-      <w:bookmarkStart w:id="6" w:name="_Toc8903514"/>
+      <w:bookmarkStart w:id="6" w:name="_Toc8920324"/>
       <w:r>
         <w:rPr>
           <w:rFonts w:eastAsia="Calibri"/>
@@ -9116,7 +9116,7 @@
           <w:u w:color="000009"/>
         </w:rPr>
       </w:pPr>
-      <w:bookmarkStart w:id="7" w:name="_Toc8903515"/>
+      <w:bookmarkStart w:id="7" w:name="_Toc8920325"/>
       <w:r>
         <w:rPr>
           <w:rFonts w:eastAsia="Calibri"/>
@@ -9189,7 +9189,7 @@
           <w:u w:color="000009"/>
         </w:rPr>
       </w:pPr>
-      <w:bookmarkStart w:id="8" w:name="_Toc8903516"/>
+      <w:bookmarkStart w:id="8" w:name="_Toc8920326"/>
       <w:r>
         <w:rPr>
           <w:rFonts w:eastAsia="Calibri"/>
@@ -9672,7 +9672,7 @@
           <w:rFonts w:eastAsia="Calibri"/>
         </w:rPr>
       </w:pPr>
-      <w:bookmarkStart w:id="9" w:name="_Toc8903517"/>
+      <w:bookmarkStart w:id="9" w:name="_Toc8920327"/>
       <w:r>
         <w:rPr>
           <w:rFonts w:eastAsia="Calibri"/>
@@ -9764,7 +9764,7 @@
           <w:rFonts w:eastAsia="Calibri"/>
         </w:rPr>
       </w:pPr>
-      <w:bookmarkStart w:id="10" w:name="_Toc8903518"/>
+      <w:bookmarkStart w:id="10" w:name="_Toc8920328"/>
       <w:r>
         <w:rPr>
           <w:rFonts w:eastAsia="Calibri"/>
@@ -9908,7 +9908,7 @@
       <w:pPr>
         <w:pStyle w:val="Ttulo3"/>
       </w:pPr>
-      <w:bookmarkStart w:id="11" w:name="_Toc8903519"/>
+      <w:bookmarkStart w:id="11" w:name="_Toc8920329"/>
       <w:r>
         <w:lastRenderedPageBreak/>
         <w:t>ERS 2.1.</w:t>
@@ -16497,7 +16497,7 @@
           <w:szCs w:val="22"/>
         </w:rPr>
       </w:pPr>
-      <w:bookmarkStart w:id="12" w:name="_Toc8903520"/>
+      <w:bookmarkStart w:id="12" w:name="_Toc8920330"/>
       <w:r>
         <w:rPr>
           <w:sz w:val="22"/>
@@ -17608,7 +17608,7 @@
           <w:szCs w:val="22"/>
         </w:rPr>
       </w:pPr>
-      <w:bookmarkStart w:id="13" w:name="_Toc8903521"/>
+      <w:bookmarkStart w:id="13" w:name="_Toc8920331"/>
       <w:r>
         <w:rPr>
           <w:sz w:val="22"/>
@@ -20359,7 +20359,7 @@
           <w:szCs w:val="22"/>
         </w:rPr>
       </w:pPr>
-      <w:bookmarkStart w:id="14" w:name="_Toc8903522"/>
+      <w:bookmarkStart w:id="14" w:name="_Toc8920332"/>
       <w:r>
         <w:rPr>
           <w:sz w:val="22"/>
@@ -20927,7 +20927,7 @@
           <w:szCs w:val="22"/>
         </w:rPr>
       </w:pPr>
-      <w:bookmarkStart w:id="15" w:name="_Toc8903523"/>
+      <w:bookmarkStart w:id="15" w:name="_Toc8920333"/>
       <w:r>
         <w:rPr>
           <w:sz w:val="22"/>
@@ -22052,7 +22052,7 @@
           <w:szCs w:val="22"/>
         </w:rPr>
       </w:pPr>
-      <w:bookmarkStart w:id="16" w:name="_Toc8903524"/>
+      <w:bookmarkStart w:id="16" w:name="_Toc8920334"/>
       <w:r>
         <w:rPr>
           <w:sz w:val="22"/>
@@ -23713,7 +23713,7 @@
           <w:u w:color="000009"/>
         </w:rPr>
       </w:pPr>
-      <w:bookmarkStart w:id="17" w:name="_Toc8903525"/>
+      <w:bookmarkStart w:id="17" w:name="_Toc8920335"/>
       <w:r>
         <w:rPr>
           <w:rFonts w:eastAsia="Calibri"/>
@@ -24915,7 +24915,7 @@
           <w:rFonts w:eastAsia="Calibri"/>
         </w:rPr>
       </w:pPr>
-      <w:bookmarkStart w:id="18" w:name="_Toc8903526"/>
+      <w:bookmarkStart w:id="18" w:name="_Toc8920336"/>
       <w:r>
         <w:rPr>
           <w:rFonts w:eastAsia="Calibri"/>
@@ -25039,7 +25039,7 @@
           <w:rFonts w:eastAsia="Calibri"/>
         </w:rPr>
       </w:pPr>
-      <w:bookmarkStart w:id="19" w:name="_Toc8903527"/>
+      <w:bookmarkStart w:id="19" w:name="_Toc8920337"/>
       <w:r>
         <w:rPr>
           <w:rFonts w:eastAsia="Calibri"/>
@@ -25450,7 +25450,7 @@
       <w:pPr>
         <w:pStyle w:val="Ttulo2"/>
       </w:pPr>
-      <w:bookmarkStart w:id="20" w:name="_Toc8903528"/>
+      <w:bookmarkStart w:id="20" w:name="_Toc8920338"/>
       <w:r>
         <w:t>ER</w:t>
       </w:r>
@@ -25688,7 +25688,7 @@
       <w:pPr>
         <w:pStyle w:val="Ttulo2"/>
       </w:pPr>
-      <w:bookmarkStart w:id="21" w:name="_Toc8903529"/>
+      <w:bookmarkStart w:id="21" w:name="_Toc8920339"/>
       <w:r>
         <w:lastRenderedPageBreak/>
         <w:t>ER</w:t>
@@ -25921,7 +25921,7 @@
               </wp:anchor>
             </w:drawing>
           </mc:Choice>
-          <mc:Fallback xmlns:w16se="http://schemas.microsoft.com/office/word/2015/wordml/symex" xmlns:w16cid="http://schemas.microsoft.com/office/word/2016/wordml/cid" xmlns:am3d="http://schemas.microsoft.com/office/drawing/2017/model3d" xmlns:aink="http://schemas.microsoft.com/office/drawing/2016/ink" xmlns:cx8="http://schemas.microsoft.com/office/drawing/2016/5/14/chartex" xmlns:cx7="http://schemas.microsoft.com/office/drawing/2016/5/13/chartex" xmlns:cx6="http://schemas.microsoft.com/office/drawing/2016/5/12/chartex" xmlns:cx5="http://schemas.microsoft.com/office/drawing/2016/5/11/chartex" xmlns:cx4="http://schemas.microsoft.com/office/drawing/2016/5/10/chartex" xmlns:cx3="http://schemas.microsoft.com/office/drawing/2016/5/9/chartex" xmlns:cx2="http://schemas.microsoft.com/office/drawing/2015/10/21/chartex" xmlns:cx1="http://schemas.microsoft.com/office/drawing/2015/9/8/chartex" xmlns:cx="http://schemas.microsoft.com/office/drawing/2014/chartex">
+          <mc:Fallback xmlns:cx="http://schemas.microsoft.com/office/drawing/2014/chartex" xmlns:cx1="http://schemas.microsoft.com/office/drawing/2015/9/8/chartex" xmlns:cx2="http://schemas.microsoft.com/office/drawing/2015/10/21/chartex" xmlns:cx3="http://schemas.microsoft.com/office/drawing/2016/5/9/chartex" xmlns:cx4="http://schemas.microsoft.com/office/drawing/2016/5/10/chartex" xmlns:cx5="http://schemas.microsoft.com/office/drawing/2016/5/11/chartex" xmlns:cx6="http://schemas.microsoft.com/office/drawing/2016/5/12/chartex" xmlns:cx7="http://schemas.microsoft.com/office/drawing/2016/5/13/chartex" xmlns:cx8="http://schemas.microsoft.com/office/drawing/2016/5/14/chartex" xmlns:aink="http://schemas.microsoft.com/office/drawing/2016/ink" xmlns:am3d="http://schemas.microsoft.com/office/drawing/2017/model3d" xmlns:w16cid="http://schemas.microsoft.com/office/word/2016/wordml/cid" xmlns:w16se="http://schemas.microsoft.com/office/word/2015/wordml/symex">
             <w:pict>
               <v:group w14:anchorId="1813F777" id="Group 19" o:spid="_x0000_s1026" style="position:absolute;margin-left:69.35pt;margin-top:530.4pt;width:703.2pt;height:.1pt;z-index:-1790;mso-position-horizontal-relative:page;mso-position-vertical-relative:page" coordorigin="1387,10608" coordsize="14064,2" o:gfxdata="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">
                 <v:shape id="Freeform 20" o:spid="_x0000_s1027" style="position:absolute;left:1387;top:10608;width:14064;height:2;visibility:visible;mso-wrap-style:square;v-text-anchor:top" coordsize="14064,2" o:gfxdata="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" path="m,l14064,e" filled="f" strokecolor="#000009" strokeweight=".20464mm">
@@ -25942,7 +25942,7 @@
           <w:rFonts w:eastAsia="Calibri"/>
         </w:rPr>
       </w:pPr>
-      <w:bookmarkStart w:id="22" w:name="_Toc8903530"/>
+      <w:bookmarkStart w:id="22" w:name="_Toc8920340"/>
       <w:r>
         <w:rPr>
           <w:rFonts w:eastAsia="Calibri"/>
@@ -28956,7 +28956,7 @@
           <w:rFonts w:eastAsia="Calibri"/>
         </w:rPr>
       </w:pPr>
-      <w:bookmarkStart w:id="23" w:name="_Toc8903531"/>
+      <w:bookmarkStart w:id="23" w:name="_Toc8920341"/>
       <w:r>
         <w:rPr>
           <w:rFonts w:eastAsia="Calibri"/>
@@ -29199,7 +29199,7 @@
             </wp:anchor>
           </w:drawing>
         </mc:Choice>
-        <mc:Fallback xmlns:w16se="http://schemas.microsoft.com/office/word/2015/wordml/symex" xmlns:w16cid="http://schemas.microsoft.com/office/word/2016/wordml/cid" xmlns:am3d="http://schemas.microsoft.com/office/drawing/2017/model3d" xmlns:aink="http://schemas.microsoft.com/office/drawing/2016/ink" xmlns:cx8="http://schemas.microsoft.com/office/drawing/2016/5/14/chartex" xmlns:cx7="http://schemas.microsoft.com/office/drawing/2016/5/13/chartex" xmlns:cx6="http://schemas.microsoft.com/office/drawing/2016/5/12/chartex" xmlns:cx5="http://schemas.microsoft.com/office/drawing/2016/5/11/chartex" xmlns:cx4="http://schemas.microsoft.com/office/drawing/2016/5/10/chartex" xmlns:cx3="http://schemas.microsoft.com/office/drawing/2016/5/9/chartex" xmlns:cx2="http://schemas.microsoft.com/office/drawing/2015/10/21/chartex" xmlns:cx1="http://schemas.microsoft.com/office/drawing/2015/9/8/chartex" xmlns:cx="http://schemas.microsoft.com/office/drawing/2014/chartex">
+        <mc:Fallback xmlns:cx="http://schemas.microsoft.com/office/drawing/2014/chartex" xmlns:cx1="http://schemas.microsoft.com/office/drawing/2015/9/8/chartex" xmlns:cx2="http://schemas.microsoft.com/office/drawing/2015/10/21/chartex" xmlns:cx3="http://schemas.microsoft.com/office/drawing/2016/5/9/chartex" xmlns:cx4="http://schemas.microsoft.com/office/drawing/2016/5/10/chartex" xmlns:cx5="http://schemas.microsoft.com/office/drawing/2016/5/11/chartex" xmlns:cx6="http://schemas.microsoft.com/office/drawing/2016/5/12/chartex" xmlns:cx7="http://schemas.microsoft.com/office/drawing/2016/5/13/chartex" xmlns:cx8="http://schemas.microsoft.com/office/drawing/2016/5/14/chartex" xmlns:aink="http://schemas.microsoft.com/office/drawing/2016/ink" xmlns:am3d="http://schemas.microsoft.com/office/drawing/2017/model3d" xmlns:w16cid="http://schemas.microsoft.com/office/word/2016/wordml/cid" xmlns:w16se="http://schemas.microsoft.com/office/word/2015/wordml/symex">
           <w:pict>
             <v:group w14:anchorId="68BEE902" id="Group 5" o:spid="_x0000_s1026" style="position:absolute;margin-left:83.5pt;margin-top:793.3pt;width:428.1pt;height:.1pt;z-index:-251662336;mso-position-horizontal-relative:page;mso-position-vertical-relative:page" coordorigin="1673,15590" coordsize="8562,2" o:gfxdata="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">
               <v:shape id="Freeform 6" o:spid="_x0000_s1027" style="position:absolute;left:1673;top:15590;width:8562;height:2;visibility:visible;mso-wrap-style:square;v-text-anchor:top" coordsize="8562,2" o:gfxdata="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" path="m,l8562,e" filled="f" strokecolor="#000009" strokeweight=".58pt">
@@ -29363,7 +29363,7 @@
                               <w:color w:val="000009"/>
                               <w:position w:val="1"/>
                             </w:rPr>
-                            <w:t>1</w:t>
+                            <w:t>4</w:t>
                           </w:r>
                           <w:r>
                             <w:fldChar w:fldCharType="end"/>
@@ -29484,7 +29484,7 @@
                         <w:color w:val="000009"/>
                         <w:position w:val="1"/>
                       </w:rPr>
-                      <w:t>1</w:t>
+                      <w:t>4</w:t>
                     </w:r>
                     <w:r>
                       <w:fldChar w:fldCharType="end"/>
@@ -36146,7 +36146,7 @@
 </file>
 
 <file path=customXml/itemProps1.xml><?xml version="1.0" encoding="utf-8"?>
-<ds:datastoreItem xmlns:ds="http://schemas.openxmlformats.org/officeDocument/2006/customXml" ds:itemID="{2EC392A9-A404-47EF-A82D-FC2046624A63}">
+<ds:datastoreItem xmlns:ds="http://schemas.openxmlformats.org/officeDocument/2006/customXml" ds:itemID="{20043E27-8C21-474A-BE66-80A3DAFE79BD}">
   <ds:schemaRefs>
     <ds:schemaRef ds:uri="http://schemas.openxmlformats.org/officeDocument/2006/bibliography"/>
   </ds:schemaRefs>

</xml_diff>

<commit_message>
ERS en word actualizado 16/05/2019 19:26
</commit_message>
<xml_diff>
--- a/ERS/ERS.docx
+++ b/ERS/ERS.docx
@@ -802,20 +802,8 @@
           <w:sz w:val="24"/>
           <w:szCs w:val="24"/>
         </w:rPr>
-        <w:t xml:space="preserve"> </w:t>
-      </w:r>
-      <w:proofErr w:type="spellStart"/>
-      <w:r>
-        <w:rPr>
-          <w:rFonts w:ascii="Calibri" w:eastAsia="Calibri" w:hAnsi="Calibri" w:cs="Calibri"/>
-          <w:color w:val="000009"/>
-          <w:spacing w:val="-1"/>
-          <w:sz w:val="24"/>
-          <w:szCs w:val="24"/>
-        </w:rPr>
-        <w:t>Viguer</w:t>
-      </w:r>
-      <w:proofErr w:type="spellEnd"/>
+        <w:t xml:space="preserve"> Viguer</w:t>
+      </w:r>
     </w:p>
     <w:p>
       <w:pPr>
@@ -2815,7 +2803,6 @@
                 <w:szCs w:val="24"/>
               </w:rPr>
             </w:pPr>
-            <w:proofErr w:type="spellStart"/>
             <w:r>
               <w:rPr>
                 <w:rFonts w:ascii="Calibri" w:eastAsia="Calibri" w:hAnsi="Calibri" w:cs="Calibri"/>
@@ -2842,17 +2829,7 @@
                 <w:sz w:val="24"/>
                 <w:szCs w:val="24"/>
               </w:rPr>
-              <w:t>º</w:t>
-            </w:r>
-            <w:proofErr w:type="spellEnd"/>
-            <w:r>
-              <w:rPr>
-                <w:rFonts w:ascii="Calibri" w:eastAsia="Calibri" w:hAnsi="Calibri" w:cs="Calibri"/>
-                <w:color w:val="000009"/>
-                <w:sz w:val="24"/>
-                <w:szCs w:val="24"/>
-              </w:rPr>
-              <w:t xml:space="preserve"> </w:t>
+              <w:t xml:space="preserve">º </w:t>
             </w:r>
             <w:r>
               <w:rPr>
@@ -3283,7 +3260,6 @@
                 <w:szCs w:val="20"/>
               </w:rPr>
             </w:pPr>
-            <w:proofErr w:type="spellStart"/>
             <w:r>
               <w:rPr>
                 <w:rFonts w:ascii="Calibri" w:eastAsia="Calibri" w:hAnsi="Calibri" w:cs="Calibri"/>
@@ -3293,7 +3269,6 @@
               </w:rPr>
               <w:t>Fdo</w:t>
             </w:r>
-            <w:proofErr w:type="spellEnd"/>
           </w:p>
         </w:tc>
       </w:tr>
@@ -3354,6 +3329,8 @@
             <w:t>Contenido</w:t>
           </w:r>
         </w:p>
+        <w:bookmarkStart w:id="0" w:name="_GoBack"/>
+        <w:bookmarkEnd w:id="0"/>
         <w:p>
           <w:pPr>
             <w:pStyle w:val="TDC1"/>
@@ -3387,7 +3364,7 @@
             </w:rPr>
             <w:fldChar w:fldCharType="separate"/>
           </w:r>
-          <w:hyperlink w:anchor="_Toc8920319" w:history="1">
+          <w:hyperlink w:anchor="_Toc8926949" w:history="1">
             <w:r>
               <w:rPr>
                 <w:rStyle w:val="Hipervnculo"/>
@@ -3473,7 +3450,7 @@
                 <w:noProof/>
                 <w:webHidden/>
               </w:rPr>
-              <w:instrText xml:space="preserve"> PAGEREF _Toc8920319 \h </w:instrText>
+              <w:instrText xml:space="preserve"> PAGEREF _Toc8926949 \h </w:instrText>
             </w:r>
             <w:r>
               <w:rPr>
@@ -3516,7 +3493,7 @@
               <w:lang w:eastAsia="es-ES"/>
             </w:rPr>
           </w:pPr>
-          <w:hyperlink w:anchor="_Toc8920320" w:history="1">
+          <w:hyperlink w:anchor="_Toc8926950" w:history="1">
             <w:r>
               <w:rPr>
                 <w:rStyle w:val="Hipervnculo"/>
@@ -3612,7 +3589,7 @@
                 <w:noProof/>
                 <w:webHidden/>
               </w:rPr>
-              <w:instrText xml:space="preserve"> PAGEREF _Toc8920320 \h </w:instrText>
+              <w:instrText xml:space="preserve"> PAGEREF _Toc8926950 \h </w:instrText>
             </w:r>
             <w:r>
               <w:rPr>
@@ -3655,7 +3632,7 @@
               <w:lang w:eastAsia="es-ES"/>
             </w:rPr>
           </w:pPr>
-          <w:hyperlink w:anchor="_Toc8920321" w:history="1">
+          <w:hyperlink w:anchor="_Toc8926951" w:history="1">
             <w:r>
               <w:rPr>
                 <w:rStyle w:val="Hipervnculo"/>
@@ -3751,7 +3728,7 @@
                 <w:noProof/>
                 <w:webHidden/>
               </w:rPr>
-              <w:instrText xml:space="preserve"> PAGEREF _Toc8920321 \h </w:instrText>
+              <w:instrText xml:space="preserve"> PAGEREF _Toc8926951 \h </w:instrText>
             </w:r>
             <w:r>
               <w:rPr>
@@ -3794,7 +3771,7 @@
               <w:lang w:eastAsia="es-ES"/>
             </w:rPr>
           </w:pPr>
-          <w:hyperlink w:anchor="_Toc8920322" w:history="1">
+          <w:hyperlink w:anchor="_Toc8926952" w:history="1">
             <w:r>
               <w:rPr>
                 <w:rStyle w:val="Hipervnculo"/>
@@ -3890,7 +3867,7 @@
                 <w:noProof/>
                 <w:webHidden/>
               </w:rPr>
-              <w:instrText xml:space="preserve"> PAGEREF _Toc8920322 \h </w:instrText>
+              <w:instrText xml:space="preserve"> PAGEREF _Toc8926952 \h </w:instrText>
             </w:r>
             <w:r>
               <w:rPr>
@@ -3933,7 +3910,7 @@
               <w:lang w:eastAsia="es-ES"/>
             </w:rPr>
           </w:pPr>
-          <w:hyperlink w:anchor="_Toc8920323" w:history="1">
+          <w:hyperlink w:anchor="_Toc8926953" w:history="1">
             <w:r>
               <w:rPr>
                 <w:rStyle w:val="Hipervnculo"/>
@@ -4029,7 +4006,7 @@
                 <w:noProof/>
                 <w:webHidden/>
               </w:rPr>
-              <w:instrText xml:space="preserve"> PAGEREF _Toc8920323 \h </w:instrText>
+              <w:instrText xml:space="preserve"> PAGEREF _Toc8926953 \h </w:instrText>
             </w:r>
             <w:r>
               <w:rPr>
@@ -4072,7 +4049,7 @@
               <w:lang w:eastAsia="es-ES"/>
             </w:rPr>
           </w:pPr>
-          <w:hyperlink w:anchor="_Toc8920324" w:history="1">
+          <w:hyperlink w:anchor="_Toc8926954" w:history="1">
             <w:r>
               <w:rPr>
                 <w:rStyle w:val="Hipervnculo"/>
@@ -4168,7 +4145,7 @@
                 <w:noProof/>
                 <w:webHidden/>
               </w:rPr>
-              <w:instrText xml:space="preserve"> PAGEREF _Toc8920324 \h </w:instrText>
+              <w:instrText xml:space="preserve"> PAGEREF _Toc8926954 \h </w:instrText>
             </w:r>
             <w:r>
               <w:rPr>
@@ -4211,7 +4188,7 @@
               <w:lang w:eastAsia="es-ES"/>
             </w:rPr>
           </w:pPr>
-          <w:hyperlink w:anchor="_Toc8920325" w:history="1">
+          <w:hyperlink w:anchor="_Toc8926955" w:history="1">
             <w:r>
               <w:rPr>
                 <w:rStyle w:val="Hipervnculo"/>
@@ -4307,7 +4284,7 @@
                 <w:noProof/>
                 <w:webHidden/>
               </w:rPr>
-              <w:instrText xml:space="preserve"> PAGEREF _Toc8920325 \h </w:instrText>
+              <w:instrText xml:space="preserve"> PAGEREF _Toc8926955 \h </w:instrText>
             </w:r>
             <w:r>
               <w:rPr>
@@ -4350,7 +4327,7 @@
               <w:lang w:eastAsia="es-ES"/>
             </w:rPr>
           </w:pPr>
-          <w:hyperlink w:anchor="_Toc8920326" w:history="1">
+          <w:hyperlink w:anchor="_Toc8926956" w:history="1">
             <w:r>
               <w:rPr>
                 <w:rStyle w:val="Hipervnculo"/>
@@ -4446,7 +4423,7 @@
                 <w:noProof/>
                 <w:webHidden/>
               </w:rPr>
-              <w:instrText xml:space="preserve"> PAGEREF _Toc8920326 \h </w:instrText>
+              <w:instrText xml:space="preserve"> PAGEREF _Toc8926956 \h </w:instrText>
             </w:r>
             <w:r>
               <w:rPr>
@@ -4489,7 +4466,7 @@
               <w:lang w:eastAsia="es-ES"/>
             </w:rPr>
           </w:pPr>
-          <w:hyperlink w:anchor="_Toc8920327" w:history="1">
+          <w:hyperlink w:anchor="_Toc8926957" w:history="1">
             <w:r>
               <w:rPr>
                 <w:rStyle w:val="Hipervnculo"/>
@@ -4575,7 +4552,7 @@
                 <w:noProof/>
                 <w:webHidden/>
               </w:rPr>
-              <w:instrText xml:space="preserve"> PAGEREF _Toc8920327 \h </w:instrText>
+              <w:instrText xml:space="preserve"> PAGEREF _Toc8926957 \h </w:instrText>
             </w:r>
             <w:r>
               <w:rPr>
@@ -4618,7 +4595,7 @@
               <w:lang w:eastAsia="es-ES"/>
             </w:rPr>
           </w:pPr>
-          <w:hyperlink w:anchor="_Toc8920328" w:history="1">
+          <w:hyperlink w:anchor="_Toc8926958" w:history="1">
             <w:r>
               <w:rPr>
                 <w:rStyle w:val="Hipervnculo"/>
@@ -4714,7 +4691,7 @@
                 <w:noProof/>
                 <w:webHidden/>
               </w:rPr>
-              <w:instrText xml:space="preserve"> PAGEREF _Toc8920328 \h </w:instrText>
+              <w:instrText xml:space="preserve"> PAGEREF _Toc8926958 \h </w:instrText>
             </w:r>
             <w:r>
               <w:rPr>
@@ -4757,7 +4734,7 @@
               <w:lang w:eastAsia="es-ES"/>
             </w:rPr>
           </w:pPr>
-          <w:hyperlink w:anchor="_Toc8920329" w:history="1">
+          <w:hyperlink w:anchor="_Toc8926959" w:history="1">
             <w:r>
               <w:rPr>
                 <w:rStyle w:val="Hipervnculo"/>
@@ -4784,7 +4761,7 @@
                 <w:noProof/>
                 <w:webHidden/>
               </w:rPr>
-              <w:instrText xml:space="preserve"> PAGEREF _Toc8920329 \h </w:instrText>
+              <w:instrText xml:space="preserve"> PAGEREF _Toc8926959 \h </w:instrText>
             </w:r>
             <w:r>
               <w:rPr>
@@ -4827,7 +4804,7 @@
               <w:lang w:eastAsia="es-ES"/>
             </w:rPr>
           </w:pPr>
-          <w:hyperlink w:anchor="_Toc8920330" w:history="1">
+          <w:hyperlink w:anchor="_Toc8926960" w:history="1">
             <w:r>
               <w:rPr>
                 <w:rStyle w:val="Hipervnculo"/>
@@ -4854,7 +4831,7 @@
                 <w:noProof/>
                 <w:webHidden/>
               </w:rPr>
-              <w:instrText xml:space="preserve"> PAGEREF _Toc8920330 \h </w:instrText>
+              <w:instrText xml:space="preserve"> PAGEREF _Toc8926960 \h </w:instrText>
             </w:r>
             <w:r>
               <w:rPr>
@@ -4897,7 +4874,7 @@
               <w:lang w:eastAsia="es-ES"/>
             </w:rPr>
           </w:pPr>
-          <w:hyperlink w:anchor="_Toc8920331" w:history="1">
+          <w:hyperlink w:anchor="_Toc8926961" w:history="1">
             <w:r>
               <w:rPr>
                 <w:rStyle w:val="Hipervnculo"/>
@@ -4924,7 +4901,7 @@
                 <w:noProof/>
                 <w:webHidden/>
               </w:rPr>
-              <w:instrText xml:space="preserve"> PAGEREF _Toc8920331 \h </w:instrText>
+              <w:instrText xml:space="preserve"> PAGEREF _Toc8926961 \h </w:instrText>
             </w:r>
             <w:r>
               <w:rPr>
@@ -4967,7 +4944,7 @@
               <w:lang w:eastAsia="es-ES"/>
             </w:rPr>
           </w:pPr>
-          <w:hyperlink w:anchor="_Toc8920332" w:history="1">
+          <w:hyperlink w:anchor="_Toc8926962" w:history="1">
             <w:r>
               <w:rPr>
                 <w:rStyle w:val="Hipervnculo"/>
@@ -4994,7 +4971,7 @@
                 <w:noProof/>
                 <w:webHidden/>
               </w:rPr>
-              <w:instrText xml:space="preserve"> PAGEREF _Toc8920332 \h </w:instrText>
+              <w:instrText xml:space="preserve"> PAGEREF _Toc8926962 \h </w:instrText>
             </w:r>
             <w:r>
               <w:rPr>
@@ -5037,7 +5014,7 @@
               <w:lang w:eastAsia="es-ES"/>
             </w:rPr>
           </w:pPr>
-          <w:hyperlink w:anchor="_Toc8920333" w:history="1">
+          <w:hyperlink w:anchor="_Toc8926963" w:history="1">
             <w:r>
               <w:rPr>
                 <w:rStyle w:val="Hipervnculo"/>
@@ -5064,7 +5041,7 @@
                 <w:noProof/>
                 <w:webHidden/>
               </w:rPr>
-              <w:instrText xml:space="preserve"> PAGEREF _Toc8920333 \h </w:instrText>
+              <w:instrText xml:space="preserve"> PAGEREF _Toc8926963 \h </w:instrText>
             </w:r>
             <w:r>
               <w:rPr>
@@ -5107,7 +5084,7 @@
               <w:lang w:eastAsia="es-ES"/>
             </w:rPr>
           </w:pPr>
-          <w:hyperlink w:anchor="_Toc8920334" w:history="1">
+          <w:hyperlink w:anchor="_Toc8926964" w:history="1">
             <w:r>
               <w:rPr>
                 <w:rStyle w:val="Hipervnculo"/>
@@ -5134,7 +5111,7 @@
                 <w:noProof/>
                 <w:webHidden/>
               </w:rPr>
-              <w:instrText xml:space="preserve"> PAGEREF _Toc8920334 \h </w:instrText>
+              <w:instrText xml:space="preserve"> PAGEREF _Toc8926964 \h </w:instrText>
             </w:r>
             <w:r>
               <w:rPr>
@@ -5177,7 +5154,7 @@
               <w:lang w:eastAsia="es-ES"/>
             </w:rPr>
           </w:pPr>
-          <w:hyperlink w:anchor="_Toc8920335" w:history="1">
+          <w:hyperlink w:anchor="_Toc8926965" w:history="1">
             <w:r>
               <w:rPr>
                 <w:rStyle w:val="Hipervnculo"/>
@@ -5273,7 +5250,7 @@
                 <w:noProof/>
                 <w:webHidden/>
               </w:rPr>
-              <w:instrText xml:space="preserve"> PAGEREF _Toc8920335 \h </w:instrText>
+              <w:instrText xml:space="preserve"> PAGEREF _Toc8926965 \h </w:instrText>
             </w:r>
             <w:r>
               <w:rPr>
@@ -5316,7 +5293,7 @@
               <w:lang w:eastAsia="es-ES"/>
             </w:rPr>
           </w:pPr>
-          <w:hyperlink w:anchor="_Toc8920336" w:history="1">
+          <w:hyperlink w:anchor="_Toc8926966" w:history="1">
             <w:r>
               <w:rPr>
                 <w:rStyle w:val="Hipervnculo"/>
@@ -5440,7 +5417,7 @@
                 <w:noProof/>
                 <w:webHidden/>
               </w:rPr>
-              <w:instrText xml:space="preserve"> PAGEREF _Toc8920336 \h </w:instrText>
+              <w:instrText xml:space="preserve"> PAGEREF _Toc8926966 \h </w:instrText>
             </w:r>
             <w:r>
               <w:rPr>
@@ -5483,7 +5460,7 @@
               <w:lang w:eastAsia="es-ES"/>
             </w:rPr>
           </w:pPr>
-          <w:hyperlink w:anchor="_Toc8920337" w:history="1">
+          <w:hyperlink w:anchor="_Toc8926967" w:history="1">
             <w:r>
               <w:rPr>
                 <w:rStyle w:val="Hipervnculo"/>
@@ -5570,7 +5547,7 @@
                 <w:noProof/>
                 <w:webHidden/>
               </w:rPr>
-              <w:instrText xml:space="preserve"> PAGEREF _Toc8920337 \h </w:instrText>
+              <w:instrText xml:space="preserve"> PAGEREF _Toc8926967 \h </w:instrText>
             </w:r>
             <w:r>
               <w:rPr>
@@ -5613,7 +5590,7 @@
               <w:lang w:eastAsia="es-ES"/>
             </w:rPr>
           </w:pPr>
-          <w:hyperlink w:anchor="_Toc8920338" w:history="1">
+          <w:hyperlink w:anchor="_Toc8926968" w:history="1">
             <w:r>
               <w:rPr>
                 <w:rStyle w:val="Hipervnculo"/>
@@ -5640,7 +5617,7 @@
                 <w:noProof/>
                 <w:webHidden/>
               </w:rPr>
-              <w:instrText xml:space="preserve"> PAGEREF _Toc8920338 \h </w:instrText>
+              <w:instrText xml:space="preserve"> PAGEREF _Toc8926968 \h </w:instrText>
             </w:r>
             <w:r>
               <w:rPr>
@@ -5683,7 +5660,7 @@
               <w:lang w:eastAsia="es-ES"/>
             </w:rPr>
           </w:pPr>
-          <w:hyperlink w:anchor="_Toc8920339" w:history="1">
+          <w:hyperlink w:anchor="_Toc8926969" w:history="1">
             <w:r>
               <w:rPr>
                 <w:rStyle w:val="Hipervnculo"/>
@@ -5710,7 +5687,7 @@
                 <w:noProof/>
                 <w:webHidden/>
               </w:rPr>
-              <w:instrText xml:space="preserve"> PAGEREF _Toc8920339 \h </w:instrText>
+              <w:instrText xml:space="preserve"> PAGEREF _Toc8926969 \h </w:instrText>
             </w:r>
             <w:r>
               <w:rPr>
@@ -5753,7 +5730,7 @@
               <w:lang w:eastAsia="es-ES"/>
             </w:rPr>
           </w:pPr>
-          <w:hyperlink w:anchor="_Toc8920340" w:history="1">
+          <w:hyperlink w:anchor="_Toc8926970" w:history="1">
             <w:r>
               <w:rPr>
                 <w:rStyle w:val="Hipervnculo"/>
@@ -5991,7 +5968,7 @@
                 <w:noProof/>
                 <w:webHidden/>
               </w:rPr>
-              <w:instrText xml:space="preserve"> PAGEREF _Toc8920340 \h </w:instrText>
+              <w:instrText xml:space="preserve"> PAGEREF _Toc8926970 \h </w:instrText>
             </w:r>
             <w:r>
               <w:rPr>
@@ -6034,7 +6011,7 @@
               <w:lang w:eastAsia="es-ES"/>
             </w:rPr>
           </w:pPr>
-          <w:hyperlink w:anchor="_Toc8920341" w:history="1">
+          <w:hyperlink w:anchor="_Toc8926971" w:history="1">
             <w:r>
               <w:rPr>
                 <w:rStyle w:val="Hipervnculo"/>
@@ -6120,7 +6097,7 @@
                 <w:noProof/>
                 <w:webHidden/>
               </w:rPr>
-              <w:instrText xml:space="preserve"> PAGEREF _Toc8920341 \h </w:instrText>
+              <w:instrText xml:space="preserve"> PAGEREF _Toc8926971 \h </w:instrText>
             </w:r>
             <w:r>
               <w:rPr>
@@ -6140,7 +6117,7 @@
                 <w:noProof/>
                 <w:webHidden/>
               </w:rPr>
-              <w:t>30</w:t>
+              <w:t>31</w:t>
             </w:r>
             <w:r>
               <w:rPr>
@@ -6171,8 +6148,6 @@
           <w:cols w:space="720"/>
         </w:sectPr>
       </w:pPr>
-      <w:bookmarkStart w:id="0" w:name="_GoBack"/>
-      <w:bookmarkEnd w:id="0"/>
     </w:p>
     <w:p>
       <w:pPr>
@@ -6190,7 +6165,7 @@
           <w:rFonts w:eastAsia="Calibri"/>
         </w:rPr>
       </w:pPr>
-      <w:bookmarkStart w:id="1" w:name="_Toc8920319"/>
+      <w:bookmarkStart w:id="1" w:name="_Toc8926949"/>
       <w:r>
         <w:rPr>
           <w:rFonts w:eastAsia="Calibri"/>
@@ -6282,7 +6257,7 @@
           <w:rFonts w:eastAsia="Calibri"/>
         </w:rPr>
       </w:pPr>
-      <w:bookmarkStart w:id="2" w:name="_Toc8920320"/>
+      <w:bookmarkStart w:id="2" w:name="_Toc8926950"/>
       <w:r>
         <w:rPr>
           <w:rFonts w:eastAsia="Calibri"/>
@@ -6449,18 +6424,11 @@
         <w:t>ordenación</w:t>
       </w:r>
       <w:r>
-        <w:t xml:space="preserve"> de los artefactos explosivos no explosionados (</w:t>
-      </w:r>
-      <w:proofErr w:type="spellStart"/>
-      <w:r>
-        <w:t>UXO</w:t>
-      </w:r>
-      <w:proofErr w:type="gramStart"/>
+        <w:t xml:space="preserve"> de los artefactos explosivos no explosionados (UXO</w:t>
+      </w:r>
       <w:r>
         <w:t>,s</w:t>
       </w:r>
-      <w:proofErr w:type="spellEnd"/>
-      <w:proofErr w:type="gramEnd"/>
       <w:r>
         <w:t>).</w:t>
       </w:r>
@@ -6494,15 +6462,7 @@
         </w:numPr>
       </w:pPr>
       <w:r>
-        <w:t xml:space="preserve">Clasificar los </w:t>
-      </w:r>
-      <w:proofErr w:type="spellStart"/>
-      <w:r>
-        <w:t>UXOs</w:t>
-      </w:r>
-      <w:proofErr w:type="spellEnd"/>
-      <w:r>
-        <w:t xml:space="preserve"> introducidos en el sistema mediante una tipología determinada (Localizado, Pendiente de desactivación, Destruido, No localizado, Retirado).</w:t>
+        <w:t>Clasificar los UXOs introducidos en el sistema mediante una tipología determinada (Localizado, Pendiente de desactivación, Destruido, No localizado, Retirado).</w:t>
       </w:r>
     </w:p>
     <w:p>
@@ -6532,15 +6492,7 @@
         <w:t xml:space="preserve"> e iconos diferentes asociados,</w:t>
       </w:r>
       <w:r>
-        <w:t xml:space="preserve"> los </w:t>
-      </w:r>
-      <w:proofErr w:type="spellStart"/>
-      <w:r>
-        <w:t>UXOs</w:t>
-      </w:r>
-      <w:proofErr w:type="spellEnd"/>
-      <w:r>
-        <w:t xml:space="preserve"> introducidos en el sistema. </w:t>
+        <w:t xml:space="preserve"> los UXOs introducidos en el sistema. </w:t>
       </w:r>
     </w:p>
     <w:p>
@@ -6552,15 +6504,7 @@
         </w:numPr>
       </w:pPr>
       <w:r>
-        <w:t xml:space="preserve">Seleccionar del mapa uno o varios </w:t>
-      </w:r>
-      <w:proofErr w:type="spellStart"/>
-      <w:r>
-        <w:t>UXOs</w:t>
-      </w:r>
-      <w:proofErr w:type="spellEnd"/>
-      <w:r>
-        <w:t>. Al seleccionar uno se mostrará información básica del mismo.</w:t>
+        <w:t>Seleccionar del mapa uno o varios UXOs. Al seleccionar uno se mostrará información básica del mismo.</w:t>
       </w:r>
     </w:p>
     <w:p>
@@ -6572,15 +6516,7 @@
         </w:numPr>
       </w:pPr>
       <w:r>
-        <w:t xml:space="preserve">Crear batidas seleccionando los </w:t>
-      </w:r>
-      <w:proofErr w:type="spellStart"/>
-      <w:r>
-        <w:t>UXOs</w:t>
-      </w:r>
-      <w:proofErr w:type="spellEnd"/>
-      <w:r>
-        <w:t xml:space="preserve"> directamente del mapa. </w:t>
+        <w:t xml:space="preserve">Crear batidas seleccionando los UXOs directamente del mapa. </w:t>
       </w:r>
     </w:p>
     <w:p>
@@ -6610,23 +6546,7 @@
         </w:numPr>
       </w:pPr>
       <w:r>
-        <w:t xml:space="preserve">Permitir, según los permisos asociados al rol del usuario, consultar, editar, crear, eliminar y/o imprimir </w:t>
-      </w:r>
-      <w:proofErr w:type="spellStart"/>
-      <w:r>
-        <w:t>UXOs</w:t>
-      </w:r>
-      <w:proofErr w:type="spellEnd"/>
-      <w:r>
-        <w:t xml:space="preserve"> o listados de </w:t>
-      </w:r>
-      <w:proofErr w:type="spellStart"/>
-      <w:r>
-        <w:t>UXOs</w:t>
-      </w:r>
-      <w:proofErr w:type="spellEnd"/>
-      <w:r>
-        <w:t>.</w:t>
+        <w:t>Permitir, según los permisos asociados al rol del usuario, consultar, editar, crear, eliminar y/o imprimir UXOs o listados de UXOs.</w:t>
       </w:r>
     </w:p>
     <w:p>
@@ -6638,15 +6558,7 @@
         </w:numPr>
       </w:pPr>
       <w:r>
-        <w:t xml:space="preserve">Modificar la vista del mapa (zoom y encuadre), pudiendo desplazarse por el mapa, cambiando la capa cartográfica, filtrando </w:t>
-      </w:r>
-      <w:proofErr w:type="spellStart"/>
-      <w:r>
-        <w:t>UXOs</w:t>
-      </w:r>
-      <w:proofErr w:type="spellEnd"/>
-      <w:r>
-        <w:t xml:space="preserve"> por estado o por tipología. </w:t>
+        <w:t xml:space="preserve">Modificar la vista del mapa (zoom y encuadre), pudiendo desplazarse por el mapa, cambiando la capa cartográfica, filtrando UXOs por estado o por tipología. </w:t>
       </w:r>
     </w:p>
     <w:p/>
@@ -6746,13 +6658,12 @@
           <w:u w:color="000009"/>
         </w:rPr>
       </w:pPr>
-      <w:bookmarkStart w:id="3" w:name="_Toc8920321"/>
+      <w:bookmarkStart w:id="3" w:name="_Toc8926951"/>
       <w:r>
         <w:rPr>
           <w:rFonts w:eastAsia="Calibri"/>
           <w:u w:color="000009"/>
         </w:rPr>
-        <w:lastRenderedPageBreak/>
         <w:t>ERS</w:t>
       </w:r>
       <w:r>
@@ -7832,7 +7743,6 @@
         </w:rPr>
         <w:t xml:space="preserve"> – </w:t>
       </w:r>
-      <w:proofErr w:type="spellStart"/>
       <w:r>
         <w:rPr>
           <w:rFonts w:eastAsia="Calibri" w:cs="Times New Roman"/>
@@ -7840,29 +7750,8 @@
           <w:color w:val="000009"/>
           <w:szCs w:val="24"/>
         </w:rPr>
-        <w:t>Unexploded</w:t>
-      </w:r>
-      <w:proofErr w:type="spellEnd"/>
-      <w:r>
-        <w:rPr>
-          <w:rFonts w:eastAsia="Calibri" w:cs="Times New Roman"/>
-          <w:i/>
-          <w:color w:val="000009"/>
-          <w:szCs w:val="24"/>
-        </w:rPr>
-        <w:t xml:space="preserve"> </w:t>
-      </w:r>
-      <w:proofErr w:type="spellStart"/>
-      <w:r>
-        <w:rPr>
-          <w:rFonts w:eastAsia="Calibri" w:cs="Times New Roman"/>
-          <w:i/>
-          <w:color w:val="000009"/>
-          <w:szCs w:val="24"/>
-        </w:rPr>
-        <w:t>Ordnance</w:t>
-      </w:r>
-      <w:proofErr w:type="spellEnd"/>
+        <w:t>Unexploded Ordnance</w:t>
+      </w:r>
       <w:r>
         <w:rPr>
           <w:rFonts w:eastAsia="Calibri" w:cs="Times New Roman"/>
@@ -7930,7 +7819,6 @@
         </w:rPr>
         <w:t xml:space="preserve"> </w:t>
       </w:r>
-      <w:proofErr w:type="spellStart"/>
       <w:r>
         <w:rPr>
           <w:rFonts w:eastAsia="Calibri" w:cs="Times New Roman"/>
@@ -7976,7 +7864,6 @@
         </w:rPr>
         <w:t>ro</w:t>
       </w:r>
-      <w:proofErr w:type="spellEnd"/>
       <w:r>
         <w:rPr>
           <w:rFonts w:eastAsia="Calibri" w:cs="Times New Roman"/>
@@ -8005,7 +7892,6 @@
         </w:rPr>
         <w:t xml:space="preserve">acional de </w:t>
       </w:r>
-      <w:proofErr w:type="spellStart"/>
       <w:r>
         <w:rPr>
           <w:rFonts w:eastAsia="Calibri" w:cs="Times New Roman"/>
@@ -8025,7 +7911,6 @@
         </w:rPr>
         <w:t>iestramiento</w:t>
       </w:r>
-      <w:proofErr w:type="spellEnd"/>
       <w:r>
         <w:rPr>
           <w:rFonts w:eastAsia="Calibri" w:cs="Times New Roman"/>
@@ -8281,7 +8166,6 @@
         </w:rPr>
         <w:t xml:space="preserve">o </w:t>
       </w:r>
-      <w:proofErr w:type="spellStart"/>
       <w:r>
         <w:rPr>
           <w:rFonts w:eastAsia="Calibri" w:cs="Times New Roman"/>
@@ -8297,16 +8181,7 @@
           <w:color w:val="000009"/>
           <w:szCs w:val="24"/>
         </w:rPr>
-        <w:t>plosionados</w:t>
-      </w:r>
-      <w:proofErr w:type="spellEnd"/>
-      <w:r>
-        <w:rPr>
-          <w:rFonts w:eastAsia="Calibri" w:cs="Times New Roman"/>
-          <w:color w:val="000009"/>
-          <w:szCs w:val="24"/>
-        </w:rPr>
-        <w:t>. Se refiere a la aplicación objeto de este proyecto.</w:t>
+        <w:t>plosionados. Se refiere a la aplicación objeto de este proyecto.</w:t>
       </w:r>
     </w:p>
     <w:p>
@@ -8492,59 +8367,8 @@
           <w:color w:val="000009"/>
           <w:szCs w:val="24"/>
         </w:rPr>
-        <w:t xml:space="preserve">Acrónimo inglés de </w:t>
-      </w:r>
-      <w:proofErr w:type="spellStart"/>
-      <w:r>
-        <w:rPr>
-          <w:rFonts w:eastAsia="Calibri" w:cs="Times New Roman"/>
-          <w:i/>
-          <w:color w:val="000009"/>
-          <w:szCs w:val="24"/>
-        </w:rPr>
-        <w:t>Transportation</w:t>
-      </w:r>
-      <w:proofErr w:type="spellEnd"/>
-      <w:r>
-        <w:rPr>
-          <w:rFonts w:eastAsia="Calibri" w:cs="Times New Roman"/>
-          <w:i/>
-          <w:color w:val="000009"/>
-          <w:szCs w:val="24"/>
-        </w:rPr>
-        <w:t xml:space="preserve"> of </w:t>
-      </w:r>
-      <w:proofErr w:type="spellStart"/>
-      <w:r>
-        <w:rPr>
-          <w:rFonts w:eastAsia="Calibri" w:cs="Times New Roman"/>
-          <w:i/>
-          <w:color w:val="000009"/>
-          <w:szCs w:val="24"/>
-        </w:rPr>
-        <w:t>Dangerous</w:t>
-      </w:r>
-      <w:proofErr w:type="spellEnd"/>
-      <w:r>
-        <w:rPr>
-          <w:rFonts w:eastAsia="Calibri" w:cs="Times New Roman"/>
-          <w:i/>
-          <w:color w:val="000009"/>
-          <w:szCs w:val="24"/>
-        </w:rPr>
-        <w:t xml:space="preserve"> </w:t>
-      </w:r>
-      <w:proofErr w:type="spellStart"/>
-      <w:r>
-        <w:rPr>
-          <w:rFonts w:eastAsia="Calibri" w:cs="Times New Roman"/>
-          <w:i/>
-          <w:color w:val="000009"/>
-          <w:szCs w:val="24"/>
-        </w:rPr>
-        <w:t>Materials</w:t>
-      </w:r>
-      <w:proofErr w:type="spellEnd"/>
+        <w:t>Acrónimo inglés de Transportation of Dangerous Materials</w:t>
+      </w:r>
       <w:r>
         <w:rPr>
           <w:rFonts w:eastAsia="Calibri" w:cs="Times New Roman"/>
@@ -8602,59 +8426,8 @@
           <w:color w:val="000009"/>
           <w:szCs w:val="24"/>
         </w:rPr>
-        <w:t xml:space="preserve">Acrónimo inglés de </w:t>
-      </w:r>
-      <w:proofErr w:type="spellStart"/>
-      <w:r>
-        <w:rPr>
-          <w:rFonts w:eastAsia="Calibri" w:cs="Times New Roman"/>
-          <w:i/>
-          <w:color w:val="000009"/>
-          <w:szCs w:val="24"/>
-        </w:rPr>
-        <w:t>Explosive</w:t>
-      </w:r>
-      <w:proofErr w:type="spellEnd"/>
-      <w:r>
-        <w:rPr>
-          <w:rFonts w:eastAsia="Calibri" w:cs="Times New Roman"/>
-          <w:i/>
-          <w:color w:val="000009"/>
-          <w:szCs w:val="24"/>
-        </w:rPr>
-        <w:t xml:space="preserve"> </w:t>
-      </w:r>
-      <w:proofErr w:type="spellStart"/>
-      <w:r>
-        <w:rPr>
-          <w:rFonts w:eastAsia="Calibri" w:cs="Times New Roman"/>
-          <w:i/>
-          <w:color w:val="000009"/>
-          <w:szCs w:val="24"/>
-        </w:rPr>
-        <w:t>Ordnance</w:t>
-      </w:r>
-      <w:proofErr w:type="spellEnd"/>
-      <w:r>
-        <w:rPr>
-          <w:rFonts w:eastAsia="Calibri" w:cs="Times New Roman"/>
-          <w:i/>
-          <w:color w:val="000009"/>
-          <w:szCs w:val="24"/>
-        </w:rPr>
-        <w:t xml:space="preserve"> </w:t>
-      </w:r>
-      <w:proofErr w:type="spellStart"/>
-      <w:r>
-        <w:rPr>
-          <w:rFonts w:eastAsia="Calibri" w:cs="Times New Roman"/>
-          <w:i/>
-          <w:color w:val="000009"/>
-          <w:szCs w:val="24"/>
-        </w:rPr>
-        <w:t>Disposal</w:t>
-      </w:r>
-      <w:proofErr w:type="spellEnd"/>
+        <w:t>Acrónimo inglés de Explosive Ordnance Disposal</w:t>
+      </w:r>
       <w:r>
         <w:rPr>
           <w:rFonts w:eastAsia="Calibri" w:cs="Times New Roman"/>
@@ -8672,13 +8445,12 @@
           <w:u w:color="000009"/>
         </w:rPr>
       </w:pPr>
-      <w:bookmarkStart w:id="4" w:name="_Toc8920322"/>
+      <w:bookmarkStart w:id="4" w:name="_Toc8926952"/>
       <w:r>
         <w:rPr>
           <w:rFonts w:eastAsia="Calibri"/>
           <w:u w:color="000009"/>
         </w:rPr>
-        <w:lastRenderedPageBreak/>
         <w:t>ERS</w:t>
       </w:r>
       <w:r>
@@ -8790,13 +8562,12 @@
           <w:u w:color="000009"/>
         </w:rPr>
       </w:pPr>
-      <w:bookmarkStart w:id="5" w:name="_Toc8920323"/>
+      <w:bookmarkStart w:id="5" w:name="_Toc8926953"/>
       <w:r>
         <w:rPr>
           <w:rFonts w:eastAsia="Calibri"/>
           <w:u w:color="000009"/>
         </w:rPr>
-        <w:lastRenderedPageBreak/>
         <w:t>ERS</w:t>
       </w:r>
       <w:r>
@@ -8903,7 +8674,6 @@
           <w:noProof/>
           <w:lang w:eastAsia="es-ES"/>
         </w:rPr>
-        <w:lastRenderedPageBreak/>
         <w:drawing>
           <wp:inline distT="0" distB="0" distL="0" distR="0" wp14:anchorId="12E08FC8" wp14:editId="2B482D36">
             <wp:extent cx="6057662" cy="8485535"/>
@@ -8947,7 +8717,6 @@
           <w:noProof/>
           <w:lang w:eastAsia="es-ES"/>
         </w:rPr>
-        <w:lastRenderedPageBreak/>
         <w:drawing>
           <wp:inline distT="0" distB="0" distL="0" distR="0" wp14:anchorId="72975C31" wp14:editId="1D2DF0B0">
             <wp:extent cx="6029325" cy="8359383"/>
@@ -8994,13 +8763,12 @@
           <w:u w:color="000009"/>
         </w:rPr>
       </w:pPr>
-      <w:bookmarkStart w:id="6" w:name="_Toc8920324"/>
+      <w:bookmarkStart w:id="6" w:name="_Toc8926954"/>
       <w:r>
         <w:rPr>
           <w:rFonts w:eastAsia="Calibri"/>
           <w:u w:color="000009"/>
         </w:rPr>
-        <w:lastRenderedPageBreak/>
         <w:t>ERS</w:t>
       </w:r>
       <w:r>
@@ -9116,7 +8884,7 @@
           <w:u w:color="000009"/>
         </w:rPr>
       </w:pPr>
-      <w:bookmarkStart w:id="7" w:name="_Toc8920325"/>
+      <w:bookmarkStart w:id="7" w:name="_Toc8926955"/>
       <w:r>
         <w:rPr>
           <w:rFonts w:eastAsia="Calibri"/>
@@ -9189,7 +8957,7 @@
           <w:u w:color="000009"/>
         </w:rPr>
       </w:pPr>
-      <w:bookmarkStart w:id="8" w:name="_Toc8920326"/>
+      <w:bookmarkStart w:id="8" w:name="_Toc8926956"/>
       <w:r>
         <w:rPr>
           <w:rFonts w:eastAsia="Calibri"/>
@@ -9361,23 +9129,13 @@
                 <w:szCs w:val="24"/>
               </w:rPr>
             </w:pPr>
-            <w:proofErr w:type="spellStart"/>
             <w:r>
               <w:rPr>
                 <w:rFonts w:cstheme="minorHAnsi"/>
                 <w:sz w:val="22"/>
                 <w:szCs w:val="24"/>
               </w:rPr>
-              <w:t>Scrum</w:t>
-            </w:r>
-            <w:proofErr w:type="spellEnd"/>
-            <w:r>
-              <w:rPr>
-                <w:rFonts w:cstheme="minorHAnsi"/>
-                <w:sz w:val="22"/>
-                <w:szCs w:val="24"/>
-              </w:rPr>
-              <w:t xml:space="preserve"> máster</w:t>
+              <w:t>Scrum máster</w:t>
             </w:r>
           </w:p>
         </w:tc>
@@ -9672,7 +9430,7 @@
           <w:rFonts w:eastAsia="Calibri"/>
         </w:rPr>
       </w:pPr>
-      <w:bookmarkStart w:id="9" w:name="_Toc8920327"/>
+      <w:bookmarkStart w:id="9" w:name="_Toc8926957"/>
       <w:r>
         <w:rPr>
           <w:rFonts w:eastAsia="Calibri"/>
@@ -9764,7 +9522,7 @@
           <w:rFonts w:eastAsia="Calibri"/>
         </w:rPr>
       </w:pPr>
-      <w:bookmarkStart w:id="10" w:name="_Toc8920328"/>
+      <w:bookmarkStart w:id="10" w:name="_Toc8926958"/>
       <w:r>
         <w:rPr>
           <w:rFonts w:eastAsia="Calibri"/>
@@ -9908,9 +9666,8 @@
       <w:pPr>
         <w:pStyle w:val="Ttulo3"/>
       </w:pPr>
-      <w:bookmarkStart w:id="11" w:name="_Toc8920329"/>
-      <w:r>
-        <w:lastRenderedPageBreak/>
+      <w:bookmarkStart w:id="11" w:name="_Toc8926959"/>
+      <w:r>
         <w:t>ERS 2.1.</w:t>
       </w:r>
       <w:r>
@@ -10117,17 +9874,8 @@
                 <w:sz w:val="22"/>
                 <w:szCs w:val="22"/>
               </w:rPr>
-              <w:t>artefactos sin explosionar (</w:t>
-            </w:r>
-            <w:proofErr w:type="spellStart"/>
-            <w:r>
-              <w:rPr>
-                <w:sz w:val="22"/>
-                <w:szCs w:val="22"/>
-              </w:rPr>
-              <w:t>UXOs</w:t>
-            </w:r>
-            <w:proofErr w:type="spellEnd"/>
+              <w:t>artefactos sin explosionar (UXOs</w:t>
+            </w:r>
             <w:r>
               <w:rPr>
                 <w:sz w:val="22"/>
@@ -10937,7 +10685,6 @@
                 <w:szCs w:val="24"/>
                 <w:lang w:val="es-ES_tradnl"/>
               </w:rPr>
-              <w:lastRenderedPageBreak/>
               <w:t>Identificación</w:t>
             </w:r>
           </w:p>
@@ -14397,17 +14144,8 @@
                 <w:sz w:val="22"/>
                 <w:szCs w:val="22"/>
               </w:rPr>
-              <w:t xml:space="preserve"> </w:t>
-            </w:r>
-            <w:proofErr w:type="spellStart"/>
-            <w:r>
-              <w:rPr>
-                <w:sz w:val="22"/>
-                <w:szCs w:val="22"/>
-              </w:rPr>
-              <w:t>autocompletable</w:t>
-            </w:r>
-            <w:proofErr w:type="spellEnd"/>
+              <w:t xml:space="preserve"> autocompletable</w:t>
+            </w:r>
             <w:r>
               <w:rPr>
                 <w:sz w:val="22"/>
@@ -15173,7 +14911,6 @@
                 <w:szCs w:val="22"/>
                 <w:lang w:val="es-ES_tradnl"/>
               </w:rPr>
-              <w:lastRenderedPageBreak/>
               <w:t>Fuente</w:t>
             </w:r>
           </w:p>
@@ -16497,7 +16234,7 @@
           <w:szCs w:val="22"/>
         </w:rPr>
       </w:pPr>
-      <w:bookmarkStart w:id="12" w:name="_Toc8920330"/>
+      <w:bookmarkStart w:id="12" w:name="_Toc8926960"/>
       <w:r>
         <w:rPr>
           <w:sz w:val="22"/>
@@ -16665,7 +16402,6 @@
                 <w:szCs w:val="22"/>
                 <w:lang w:val="es-ES_tradnl"/>
               </w:rPr>
-              <w:lastRenderedPageBreak/>
               <w:t>Descripción</w:t>
             </w:r>
           </w:p>
@@ -17608,7 +17344,7 @@
           <w:szCs w:val="22"/>
         </w:rPr>
       </w:pPr>
-      <w:bookmarkStart w:id="13" w:name="_Toc8920331"/>
+      <w:bookmarkStart w:id="13" w:name="_Toc8926961"/>
       <w:r>
         <w:rPr>
           <w:sz w:val="22"/>
@@ -17851,7 +17587,6 @@
                 <w:szCs w:val="22"/>
                 <w:lang w:val="es-ES_tradnl"/>
               </w:rPr>
-              <w:lastRenderedPageBreak/>
               <w:t>Tipo</w:t>
             </w:r>
           </w:p>
@@ -19392,7 +19127,6 @@
                 <w:szCs w:val="22"/>
                 <w:lang w:val="es-ES_tradnl"/>
               </w:rPr>
-              <w:lastRenderedPageBreak/>
               <w:t>Descripción</w:t>
             </w:r>
           </w:p>
@@ -20359,7 +20093,7 @@
           <w:szCs w:val="22"/>
         </w:rPr>
       </w:pPr>
-      <w:bookmarkStart w:id="14" w:name="_Toc8920332"/>
+      <w:bookmarkStart w:id="14" w:name="_Toc8926962"/>
       <w:r>
         <w:rPr>
           <w:sz w:val="22"/>
@@ -20523,7 +20257,6 @@
                 <w:szCs w:val="22"/>
                 <w:lang w:val="es-ES_tradnl"/>
               </w:rPr>
-              <w:lastRenderedPageBreak/>
               <w:t>Descripción</w:t>
             </w:r>
           </w:p>
@@ -20927,7 +20660,7 @@
           <w:szCs w:val="22"/>
         </w:rPr>
       </w:pPr>
-      <w:bookmarkStart w:id="15" w:name="_Toc8920333"/>
+      <w:bookmarkStart w:id="15" w:name="_Toc8926963"/>
       <w:r>
         <w:rPr>
           <w:sz w:val="22"/>
@@ -21719,7 +21452,6 @@
                 <w:szCs w:val="22"/>
                 <w:lang w:val="es-ES_tradnl"/>
               </w:rPr>
-              <w:lastRenderedPageBreak/>
               <w:t>Tipo</w:t>
             </w:r>
           </w:p>
@@ -22052,7 +21784,7 @@
           <w:szCs w:val="22"/>
         </w:rPr>
       </w:pPr>
-      <w:bookmarkStart w:id="16" w:name="_Toc8920334"/>
+      <w:bookmarkStart w:id="16" w:name="_Toc8926964"/>
       <w:r>
         <w:rPr>
           <w:sz w:val="22"/>
@@ -23713,7 +23445,7 @@
           <w:u w:color="000009"/>
         </w:rPr>
       </w:pPr>
-      <w:bookmarkStart w:id="17" w:name="_Toc8920335"/>
+      <w:bookmarkStart w:id="17" w:name="_Toc8926965"/>
       <w:r>
         <w:rPr>
           <w:rFonts w:eastAsia="Calibri"/>
@@ -24836,7 +24568,6 @@
           <w:noProof/>
           <w:lang w:eastAsia="es-ES"/>
         </w:rPr>
-        <w:lastRenderedPageBreak/>
         <w:drawing>
           <wp:inline distT="0" distB="0" distL="0" distR="0" wp14:anchorId="6B7ECB4D" wp14:editId="030DFAB0">
             <wp:extent cx="6308725" cy="5479456"/>
@@ -24915,13 +24646,12 @@
           <w:rFonts w:eastAsia="Calibri"/>
         </w:rPr>
       </w:pPr>
-      <w:bookmarkStart w:id="18" w:name="_Toc8920336"/>
+      <w:bookmarkStart w:id="18" w:name="_Toc8926966"/>
       <w:r>
         <w:rPr>
           <w:rFonts w:eastAsia="Calibri"/>
           <w:u w:color="000009"/>
         </w:rPr>
-        <w:lastRenderedPageBreak/>
         <w:t>ER</w:t>
       </w:r>
       <w:r>
@@ -25039,7 +24769,7 @@
           <w:rFonts w:eastAsia="Calibri"/>
         </w:rPr>
       </w:pPr>
-      <w:bookmarkStart w:id="19" w:name="_Toc8920337"/>
+      <w:bookmarkStart w:id="19" w:name="_Toc8926967"/>
       <w:r>
         <w:rPr>
           <w:rFonts w:eastAsia="Calibri"/>
@@ -25450,7 +25180,7 @@
       <w:pPr>
         <w:pStyle w:val="Ttulo2"/>
       </w:pPr>
-      <w:bookmarkStart w:id="20" w:name="_Toc8920338"/>
+      <w:bookmarkStart w:id="20" w:name="_Toc8926968"/>
       <w:r>
         <w:t>ER</w:t>
       </w:r>
@@ -25503,7 +25233,6 @@
         <w:jc w:val="left"/>
       </w:pPr>
       <w:r>
-        <w:lastRenderedPageBreak/>
         <w:t>Pantalla de Inicio del sistema.</w:t>
       </w:r>
       <w:r>
@@ -25555,7 +25284,6 @@
     </w:p>
     <w:p>
       <w:r>
-        <w:lastRenderedPageBreak/>
         <w:t>CU5, CU7, CU8.- Consulta y modificación de artefactos.</w:t>
       </w:r>
     </w:p>
@@ -25588,7 +25316,6 @@
         <w:jc w:val="left"/>
       </w:pPr>
       <w:r>
-        <w:lastRenderedPageBreak/>
         <w:t>CU10, CU12, CU13.- Consulta y modificación de batidas.</w:t>
       </w:r>
       <w:r>
@@ -25623,7 +25350,6 @@
         <w:jc w:val="left"/>
       </w:pPr>
       <w:r>
-        <w:lastRenderedPageBreak/>
         <w:t>CU1, CU2, CU3, CU4.-Gestión usuarios</w:t>
       </w:r>
       <w:r>
@@ -25659,7 +25385,6 @@
         <w:jc w:val="left"/>
       </w:pPr>
       <w:r>
-        <w:lastRenderedPageBreak/>
         <w:t>Selección de cartografía.</w:t>
       </w:r>
       <w:r>
@@ -25688,9 +25413,8 @@
       <w:pPr>
         <w:pStyle w:val="Ttulo2"/>
       </w:pPr>
-      <w:bookmarkStart w:id="21" w:name="_Toc8920339"/>
-      <w:r>
-        <w:lastRenderedPageBreak/>
+      <w:bookmarkStart w:id="21" w:name="_Toc8926969"/>
+      <w:r>
         <w:t>ER</w:t>
       </w:r>
       <w:r>
@@ -25709,25 +25433,7 @@
           <w:sz w:val="23"/>
           <w:szCs w:val="23"/>
         </w:rPr>
-        <w:t>Mediante la acción “imprimir”, se podrá obtener los listados de NOEX o Batidas (según desde el interfaz desde el que se ordene imprimir) en formato “</w:t>
-      </w:r>
-      <w:proofErr w:type="spellStart"/>
-      <w:r>
-        <w:rPr>
-          <w:color w:val="000009"/>
-          <w:sz w:val="23"/>
-          <w:szCs w:val="23"/>
-        </w:rPr>
-        <w:t>pdf</w:t>
-      </w:r>
-      <w:proofErr w:type="spellEnd"/>
-      <w:r>
-        <w:rPr>
-          <w:color w:val="000009"/>
-          <w:sz w:val="23"/>
-          <w:szCs w:val="23"/>
-        </w:rPr>
-        <w:t>” para su posterior impresión material, según formato a aprobar por el cliente, y similar a este:</w:t>
+        <w:t>Mediante la acción “imprimir”, se podrá obtener los listados de NOEX o Batidas (según desde el interfaz desde el que se ordene imprimir) en formato “pdf” para su posterior impresión material, según formato a aprobar por el cliente, y similar a este:</w:t>
       </w:r>
     </w:p>
     <w:p>
@@ -25814,7 +25520,6 @@
           <w:noProof/>
           <w:lang w:eastAsia="es-ES"/>
         </w:rPr>
-        <w:lastRenderedPageBreak/>
         <mc:AlternateContent>
           <mc:Choice Requires="wpg">
             <w:drawing>
@@ -25921,7 +25626,7 @@
               </wp:anchor>
             </w:drawing>
           </mc:Choice>
-          <mc:Fallback xmlns:cx="http://schemas.microsoft.com/office/drawing/2014/chartex" xmlns:cx1="http://schemas.microsoft.com/office/drawing/2015/9/8/chartex" xmlns:cx2="http://schemas.microsoft.com/office/drawing/2015/10/21/chartex" xmlns:cx3="http://schemas.microsoft.com/office/drawing/2016/5/9/chartex" xmlns:cx4="http://schemas.microsoft.com/office/drawing/2016/5/10/chartex" xmlns:cx5="http://schemas.microsoft.com/office/drawing/2016/5/11/chartex" xmlns:cx6="http://schemas.microsoft.com/office/drawing/2016/5/12/chartex" xmlns:cx7="http://schemas.microsoft.com/office/drawing/2016/5/13/chartex" xmlns:cx8="http://schemas.microsoft.com/office/drawing/2016/5/14/chartex" xmlns:aink="http://schemas.microsoft.com/office/drawing/2016/ink" xmlns:am3d="http://schemas.microsoft.com/office/drawing/2017/model3d" xmlns:w16cid="http://schemas.microsoft.com/office/word/2016/wordml/cid" xmlns:w16se="http://schemas.microsoft.com/office/word/2015/wordml/symex">
+          <mc:Fallback xmlns:w16se="http://schemas.microsoft.com/office/word/2015/wordml/symex" xmlns:w16cid="http://schemas.microsoft.com/office/word/2016/wordml/cid" xmlns:am3d="http://schemas.microsoft.com/office/drawing/2017/model3d" xmlns:aink="http://schemas.microsoft.com/office/drawing/2016/ink" xmlns:cx8="http://schemas.microsoft.com/office/drawing/2016/5/14/chartex" xmlns:cx7="http://schemas.microsoft.com/office/drawing/2016/5/13/chartex" xmlns:cx6="http://schemas.microsoft.com/office/drawing/2016/5/12/chartex" xmlns:cx5="http://schemas.microsoft.com/office/drawing/2016/5/11/chartex" xmlns:cx4="http://schemas.microsoft.com/office/drawing/2016/5/10/chartex" xmlns:cx3="http://schemas.microsoft.com/office/drawing/2016/5/9/chartex" xmlns:cx2="http://schemas.microsoft.com/office/drawing/2015/10/21/chartex" xmlns:cx1="http://schemas.microsoft.com/office/drawing/2015/9/8/chartex" xmlns:cx="http://schemas.microsoft.com/office/drawing/2014/chartex">
             <w:pict>
               <v:group w14:anchorId="1813F777" id="Group 19" o:spid="_x0000_s1026" style="position:absolute;margin-left:69.35pt;margin-top:530.4pt;width:703.2pt;height:.1pt;z-index:-1790;mso-position-horizontal-relative:page;mso-position-vertical-relative:page" coordorigin="1387,10608" coordsize="14064,2" o:gfxdata="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">
                 <v:shape id="Freeform 20" o:spid="_x0000_s1027" style="position:absolute;left:1387;top:10608;width:14064;height:2;visibility:visible;mso-wrap-style:square;v-text-anchor:top" coordsize="14064,2" o:gfxdata="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" path="m,l14064,e" filled="f" strokecolor="#000009" strokeweight=".20464mm">
@@ -25942,7 +25647,7 @@
           <w:rFonts w:eastAsia="Calibri"/>
         </w:rPr>
       </w:pPr>
-      <w:bookmarkStart w:id="22" w:name="_Toc8920340"/>
+      <w:bookmarkStart w:id="22" w:name="_Toc8926970"/>
       <w:r>
         <w:rPr>
           <w:rFonts w:eastAsia="Calibri"/>
@@ -28956,7 +28661,7 @@
           <w:rFonts w:eastAsia="Calibri"/>
         </w:rPr>
       </w:pPr>
-      <w:bookmarkStart w:id="23" w:name="_Toc8920341"/>
+      <w:bookmarkStart w:id="23" w:name="_Toc8926971"/>
       <w:r>
         <w:rPr>
           <w:rFonts w:eastAsia="Calibri"/>
@@ -29011,10 +28716,55 @@
       </w:r>
       <w:bookmarkEnd w:id="23"/>
     </w:p>
-    <w:p/>
+    <w:p>
+      <w:pPr>
+        <w:jc w:val="center"/>
+      </w:pPr>
+      <w:r>
+        <w:rPr>
+          <w:noProof/>
+          <w:lang w:eastAsia="es-ES"/>
+        </w:rPr>
+        <w:drawing>
+          <wp:inline distT="0" distB="0" distL="0" distR="0" wp14:anchorId="3D3EB7E9" wp14:editId="5879946E">
+            <wp:extent cx="8657796" cy="5200650"/>
+            <wp:effectExtent l="0" t="0" r="0" b="0"/>
+            <wp:docPr id="2" name="Imagen 2"/>
+            <wp:cNvGraphicFramePr>
+              <a:graphicFrameLocks xmlns:a="http://schemas.openxmlformats.org/drawingml/2006/main" noChangeAspect="1"/>
+            </wp:cNvGraphicFramePr>
+            <a:graphic xmlns:a="http://schemas.openxmlformats.org/drawingml/2006/main">
+              <a:graphicData uri="http://schemas.openxmlformats.org/drawingml/2006/picture">
+                <pic:pic xmlns:pic="http://schemas.openxmlformats.org/drawingml/2006/picture">
+                  <pic:nvPicPr>
+                    <pic:cNvPr id="1" name=""/>
+                    <pic:cNvPicPr/>
+                  </pic:nvPicPr>
+                  <pic:blipFill>
+                    <a:blip r:embed="rId32"/>
+                    <a:stretch>
+                      <a:fillRect/>
+                    </a:stretch>
+                  </pic:blipFill>
+                  <pic:spPr>
+                    <a:xfrm>
+                      <a:off x="0" y="0"/>
+                      <a:ext cx="8675685" cy="5211396"/>
+                    </a:xfrm>
+                    <a:prstGeom prst="rect">
+                      <a:avLst/>
+                    </a:prstGeom>
+                  </pic:spPr>
+                </pic:pic>
+              </a:graphicData>
+            </a:graphic>
+          </wp:inline>
+        </w:drawing>
+      </w:r>
+    </w:p>
     <w:sectPr>
-      <w:headerReference w:type="default" r:id="rId32"/>
-      <w:footerReference w:type="default" r:id="rId33"/>
+      <w:headerReference w:type="default" r:id="rId33"/>
+      <w:footerReference w:type="default" r:id="rId34"/>
       <w:pgSz w:w="16840" w:h="11920" w:orient="landscape"/>
       <w:pgMar w:top="1973" w:right="740" w:bottom="1240" w:left="180" w:header="240" w:footer="1051" w:gutter="0"/>
       <w:cols w:space="720"/>
@@ -29199,7 +28949,7 @@
             </wp:anchor>
           </w:drawing>
         </mc:Choice>
-        <mc:Fallback xmlns:cx="http://schemas.microsoft.com/office/drawing/2014/chartex" xmlns:cx1="http://schemas.microsoft.com/office/drawing/2015/9/8/chartex" xmlns:cx2="http://schemas.microsoft.com/office/drawing/2015/10/21/chartex" xmlns:cx3="http://schemas.microsoft.com/office/drawing/2016/5/9/chartex" xmlns:cx4="http://schemas.microsoft.com/office/drawing/2016/5/10/chartex" xmlns:cx5="http://schemas.microsoft.com/office/drawing/2016/5/11/chartex" xmlns:cx6="http://schemas.microsoft.com/office/drawing/2016/5/12/chartex" xmlns:cx7="http://schemas.microsoft.com/office/drawing/2016/5/13/chartex" xmlns:cx8="http://schemas.microsoft.com/office/drawing/2016/5/14/chartex" xmlns:aink="http://schemas.microsoft.com/office/drawing/2016/ink" xmlns:am3d="http://schemas.microsoft.com/office/drawing/2017/model3d" xmlns:w16cid="http://schemas.microsoft.com/office/word/2016/wordml/cid" xmlns:w16se="http://schemas.microsoft.com/office/word/2015/wordml/symex">
+        <mc:Fallback xmlns:w16se="http://schemas.microsoft.com/office/word/2015/wordml/symex" xmlns:w16cid="http://schemas.microsoft.com/office/word/2016/wordml/cid" xmlns:am3d="http://schemas.microsoft.com/office/drawing/2017/model3d" xmlns:aink="http://schemas.microsoft.com/office/drawing/2016/ink" xmlns:cx8="http://schemas.microsoft.com/office/drawing/2016/5/14/chartex" xmlns:cx7="http://schemas.microsoft.com/office/drawing/2016/5/13/chartex" xmlns:cx6="http://schemas.microsoft.com/office/drawing/2016/5/12/chartex" xmlns:cx5="http://schemas.microsoft.com/office/drawing/2016/5/11/chartex" xmlns:cx4="http://schemas.microsoft.com/office/drawing/2016/5/10/chartex" xmlns:cx3="http://schemas.microsoft.com/office/drawing/2016/5/9/chartex" xmlns:cx2="http://schemas.microsoft.com/office/drawing/2015/10/21/chartex" xmlns:cx1="http://schemas.microsoft.com/office/drawing/2015/9/8/chartex" xmlns:cx="http://schemas.microsoft.com/office/drawing/2014/chartex">
           <w:pict>
             <v:group w14:anchorId="68BEE902" id="Group 5" o:spid="_x0000_s1026" style="position:absolute;margin-left:83.5pt;margin-top:793.3pt;width:428.1pt;height:.1pt;z-index:-251662336;mso-position-horizontal-relative:page;mso-position-vertical-relative:page" coordorigin="1673,15590" coordsize="8562,2" o:gfxdata="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">
               <v:shape id="Freeform 6" o:spid="_x0000_s1027" style="position:absolute;left:1673;top:15590;width:8562;height:2;visibility:visible;mso-wrap-style:square;v-text-anchor:top" coordsize="8562,2" o:gfxdata="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" path="m,l8562,e" filled="f" strokecolor="#000009" strokeweight=".58pt">
@@ -29363,7 +29113,7 @@
                               <w:color w:val="000009"/>
                               <w:position w:val="1"/>
                             </w:rPr>
-                            <w:t>4</w:t>
+                            <w:t>3</w:t>
                           </w:r>
                           <w:r>
                             <w:fldChar w:fldCharType="end"/>
@@ -29484,7 +29234,7 @@
                         <w:color w:val="000009"/>
                         <w:position w:val="1"/>
                       </w:rPr>
-                      <w:t>4</w:t>
+                      <w:t>3</w:t>
                     </w:r>
                     <w:r>
                       <w:fldChar w:fldCharType="end"/>
@@ -29984,25 +29734,7 @@
                                 <w:color w:val="000009"/>
                                 <w:position w:val="1"/>
                               </w:rPr>
-                              <w:t xml:space="preserve">Gestor </w:t>
-                            </w:r>
-                            <w:proofErr w:type="spellStart"/>
-                            <w:r>
-                              <w:rPr>
-                                <w:rFonts w:ascii="Calibri" w:eastAsia="Calibri" w:hAnsi="Calibri" w:cs="Calibri"/>
-                                <w:color w:val="000009"/>
-                                <w:position w:val="1"/>
-                              </w:rPr>
-                              <w:t>UXOs</w:t>
-                            </w:r>
-                            <w:proofErr w:type="spellEnd"/>
-                            <w:r>
-                              <w:rPr>
-                                <w:rFonts w:ascii="Calibri" w:eastAsia="Calibri" w:hAnsi="Calibri" w:cs="Calibri"/>
-                                <w:color w:val="000009"/>
-                                <w:position w:val="1"/>
-                              </w:rPr>
-                              <w:t xml:space="preserve"> CENAD</w:t>
+                              <w:t>Gestor UXOs CENAD</w:t>
                             </w:r>
                             <w:r>
                               <w:rPr>
@@ -30729,25 +30461,7 @@
                                 <w:color w:val="000009"/>
                                 <w:position w:val="1"/>
                               </w:rPr>
-                              <w:t xml:space="preserve">Gestor </w:t>
-                            </w:r>
-                            <w:proofErr w:type="spellStart"/>
-                            <w:r>
-                              <w:rPr>
-                                <w:rFonts w:ascii="Calibri" w:eastAsia="Calibri" w:hAnsi="Calibri" w:cs="Calibri"/>
-                                <w:color w:val="000009"/>
-                                <w:position w:val="1"/>
-                              </w:rPr>
-                              <w:t>UXOs</w:t>
-                            </w:r>
-                            <w:proofErr w:type="spellEnd"/>
-                            <w:r>
-                              <w:rPr>
-                                <w:rFonts w:ascii="Calibri" w:eastAsia="Calibri" w:hAnsi="Calibri" w:cs="Calibri"/>
-                                <w:color w:val="000009"/>
-                                <w:position w:val="1"/>
-                              </w:rPr>
-                              <w:t xml:space="preserve"> CENAD</w:t>
+                              <w:t>Gestor UXOs CENAD</w:t>
                             </w:r>
                             <w:r>
                               <w:rPr>
@@ -36146,7 +35860,7 @@
 </file>
 
 <file path=customXml/itemProps1.xml><?xml version="1.0" encoding="utf-8"?>
-<ds:datastoreItem xmlns:ds="http://schemas.openxmlformats.org/officeDocument/2006/customXml" ds:itemID="{20043E27-8C21-474A-BE66-80A3DAFE79BD}">
+<ds:datastoreItem xmlns:ds="http://schemas.openxmlformats.org/officeDocument/2006/customXml" ds:itemID="{86E2688F-6622-4E0A-8B89-6C140A2864F0}">
   <ds:schemaRefs>
     <ds:schemaRef ds:uri="http://schemas.openxmlformats.org/officeDocument/2006/bibliography"/>
   </ds:schemaRefs>

</xml_diff>

<commit_message>
ERS formato Word actualizado el 22/05/2019
</commit_message>
<xml_diff>
--- a/ERS/ERS.docx
+++ b/ERS/ERS.docx
@@ -739,13 +739,10 @@
           <w:sz w:val="24"/>
           <w:szCs w:val="24"/>
         </w:rPr>
-        <w:t>D. Julio César Martín Martín</w:t>
-      </w:r>
-    </w:p>
-    <w:p>
-      <w:pPr>
-        <w:spacing w:before="11" w:after="0" w:line="240" w:lineRule="auto"/>
-        <w:ind w:left="102" w:right="-20"/>
+        <w:t xml:space="preserve">D. Julio César Martín </w:t>
+      </w:r>
+      <w:proofErr w:type="spellStart"/>
+      <w:r>
         <w:rPr>
           <w:rFonts w:ascii="Calibri" w:eastAsia="Calibri" w:hAnsi="Calibri" w:cs="Calibri"/>
           <w:color w:val="000009"/>
@@ -753,8 +750,14 @@
           <w:sz w:val="24"/>
           <w:szCs w:val="24"/>
         </w:rPr>
-      </w:pPr>
-      <w:r>
+        <w:t>Martín</w:t>
+      </w:r>
+      <w:proofErr w:type="spellEnd"/>
+    </w:p>
+    <w:p>
+      <w:pPr>
+        <w:spacing w:before="11" w:after="0" w:line="240" w:lineRule="auto"/>
+        <w:ind w:left="102" w:right="-20"/>
         <w:rPr>
           <w:rFonts w:ascii="Calibri" w:eastAsia="Calibri" w:hAnsi="Calibri" w:cs="Calibri"/>
           <w:color w:val="000009"/>
@@ -762,8 +765,7 @@
           <w:sz w:val="24"/>
           <w:szCs w:val="24"/>
         </w:rPr>
-        <w:t xml:space="preserve">D. </w:t>
-      </w:r>
+      </w:pPr>
       <w:r>
         <w:rPr>
           <w:rFonts w:ascii="Calibri" w:eastAsia="Calibri" w:hAnsi="Calibri" w:cs="Calibri"/>
@@ -772,7 +774,7 @@
           <w:sz w:val="24"/>
           <w:szCs w:val="24"/>
         </w:rPr>
-        <w:t>José</w:t>
+        <w:t xml:space="preserve">D. </w:t>
       </w:r>
       <w:r>
         <w:rPr>
@@ -782,7 +784,7 @@
           <w:sz w:val="24"/>
           <w:szCs w:val="24"/>
         </w:rPr>
-        <w:t xml:space="preserve"> María</w:t>
+        <w:t>José</w:t>
       </w:r>
       <w:r>
         <w:rPr>
@@ -792,7 +794,7 @@
           <w:sz w:val="24"/>
           <w:szCs w:val="24"/>
         </w:rPr>
-        <w:t xml:space="preserve"> Baviera</w:t>
+        <w:t xml:space="preserve"> María</w:t>
       </w:r>
       <w:r>
         <w:rPr>
@@ -802,8 +804,30 @@
           <w:sz w:val="24"/>
           <w:szCs w:val="24"/>
         </w:rPr>
-        <w:t xml:space="preserve"> Viguer</w:t>
-      </w:r>
+        <w:t xml:space="preserve"> Baviera</w:t>
+      </w:r>
+      <w:r>
+        <w:rPr>
+          <w:rFonts w:ascii="Calibri" w:eastAsia="Calibri" w:hAnsi="Calibri" w:cs="Calibri"/>
+          <w:color w:val="000009"/>
+          <w:spacing w:val="-1"/>
+          <w:sz w:val="24"/>
+          <w:szCs w:val="24"/>
+        </w:rPr>
+        <w:t xml:space="preserve"> </w:t>
+      </w:r>
+      <w:proofErr w:type="spellStart"/>
+      <w:r>
+        <w:rPr>
+          <w:rFonts w:ascii="Calibri" w:eastAsia="Calibri" w:hAnsi="Calibri" w:cs="Calibri"/>
+          <w:color w:val="000009"/>
+          <w:spacing w:val="-1"/>
+          <w:sz w:val="24"/>
+          <w:szCs w:val="24"/>
+        </w:rPr>
+        <w:t>Viguer</w:t>
+      </w:r>
+      <w:proofErr w:type="spellEnd"/>
     </w:p>
     <w:p>
       <w:pPr>
@@ -2803,6 +2827,7 @@
                 <w:szCs w:val="24"/>
               </w:rPr>
             </w:pPr>
+            <w:proofErr w:type="spellStart"/>
             <w:r>
               <w:rPr>
                 <w:rFonts w:ascii="Calibri" w:eastAsia="Calibri" w:hAnsi="Calibri" w:cs="Calibri"/>
@@ -2829,7 +2854,17 @@
                 <w:sz w:val="24"/>
                 <w:szCs w:val="24"/>
               </w:rPr>
-              <w:t xml:space="preserve">º </w:t>
+              <w:t>º</w:t>
+            </w:r>
+            <w:proofErr w:type="spellEnd"/>
+            <w:r>
+              <w:rPr>
+                <w:rFonts w:ascii="Calibri" w:eastAsia="Calibri" w:hAnsi="Calibri" w:cs="Calibri"/>
+                <w:color w:val="000009"/>
+                <w:sz w:val="24"/>
+                <w:szCs w:val="24"/>
+              </w:rPr>
+              <w:t xml:space="preserve"> </w:t>
             </w:r>
             <w:r>
               <w:rPr>
@@ -3260,6 +3295,7 @@
                 <w:szCs w:val="20"/>
               </w:rPr>
             </w:pPr>
+            <w:proofErr w:type="spellStart"/>
             <w:r>
               <w:rPr>
                 <w:rFonts w:ascii="Calibri" w:eastAsia="Calibri" w:hAnsi="Calibri" w:cs="Calibri"/>
@@ -3269,6 +3305,7 @@
               </w:rPr>
               <w:t>Fdo</w:t>
             </w:r>
+            <w:proofErr w:type="spellEnd"/>
           </w:p>
         </w:tc>
       </w:tr>
@@ -3364,7 +3401,7 @@
             </w:rPr>
             <w:fldChar w:fldCharType="separate"/>
           </w:r>
-          <w:hyperlink w:anchor="_Toc8926949" w:history="1">
+          <w:hyperlink w:anchor="_Toc9445244" w:history="1">
             <w:r>
               <w:rPr>
                 <w:rStyle w:val="Hipervnculo"/>
@@ -3450,7 +3487,7 @@
                 <w:noProof/>
                 <w:webHidden/>
               </w:rPr>
-              <w:instrText xml:space="preserve"> PAGEREF _Toc8926949 \h </w:instrText>
+              <w:instrText xml:space="preserve"> PAGEREF _Toc9445244 \h </w:instrText>
             </w:r>
             <w:r>
               <w:rPr>
@@ -3493,7 +3530,7 @@
               <w:lang w:eastAsia="es-ES"/>
             </w:rPr>
           </w:pPr>
-          <w:hyperlink w:anchor="_Toc8926950" w:history="1">
+          <w:hyperlink w:anchor="_Toc9445245" w:history="1">
             <w:r>
               <w:rPr>
                 <w:rStyle w:val="Hipervnculo"/>
@@ -3589,7 +3626,7 @@
                 <w:noProof/>
                 <w:webHidden/>
               </w:rPr>
-              <w:instrText xml:space="preserve"> PAGEREF _Toc8926950 \h </w:instrText>
+              <w:instrText xml:space="preserve"> PAGEREF _Toc9445245 \h </w:instrText>
             </w:r>
             <w:r>
               <w:rPr>
@@ -3632,7 +3669,7 @@
               <w:lang w:eastAsia="es-ES"/>
             </w:rPr>
           </w:pPr>
-          <w:hyperlink w:anchor="_Toc8926951" w:history="1">
+          <w:hyperlink w:anchor="_Toc9445246" w:history="1">
             <w:r>
               <w:rPr>
                 <w:rStyle w:val="Hipervnculo"/>
@@ -3728,7 +3765,7 @@
                 <w:noProof/>
                 <w:webHidden/>
               </w:rPr>
-              <w:instrText xml:space="preserve"> PAGEREF _Toc8926951 \h </w:instrText>
+              <w:instrText xml:space="preserve"> PAGEREF _Toc9445246 \h </w:instrText>
             </w:r>
             <w:r>
               <w:rPr>
@@ -3771,7 +3808,7 @@
               <w:lang w:eastAsia="es-ES"/>
             </w:rPr>
           </w:pPr>
-          <w:hyperlink w:anchor="_Toc8926952" w:history="1">
+          <w:hyperlink w:anchor="_Toc9445247" w:history="1">
             <w:r>
               <w:rPr>
                 <w:rStyle w:val="Hipervnculo"/>
@@ -3867,7 +3904,7 @@
                 <w:noProof/>
                 <w:webHidden/>
               </w:rPr>
-              <w:instrText xml:space="preserve"> PAGEREF _Toc8926952 \h </w:instrText>
+              <w:instrText xml:space="preserve"> PAGEREF _Toc9445247 \h </w:instrText>
             </w:r>
             <w:r>
               <w:rPr>
@@ -3910,7 +3947,7 @@
               <w:lang w:eastAsia="es-ES"/>
             </w:rPr>
           </w:pPr>
-          <w:hyperlink w:anchor="_Toc8926953" w:history="1">
+          <w:hyperlink w:anchor="_Toc9445248" w:history="1">
             <w:r>
               <w:rPr>
                 <w:rStyle w:val="Hipervnculo"/>
@@ -4006,7 +4043,7 @@
                 <w:noProof/>
                 <w:webHidden/>
               </w:rPr>
-              <w:instrText xml:space="preserve"> PAGEREF _Toc8926953 \h </w:instrText>
+              <w:instrText xml:space="preserve"> PAGEREF _Toc9445248 \h </w:instrText>
             </w:r>
             <w:r>
               <w:rPr>
@@ -4049,7 +4086,7 @@
               <w:lang w:eastAsia="es-ES"/>
             </w:rPr>
           </w:pPr>
-          <w:hyperlink w:anchor="_Toc8926954" w:history="1">
+          <w:hyperlink w:anchor="_Toc9445249" w:history="1">
             <w:r>
               <w:rPr>
                 <w:rStyle w:val="Hipervnculo"/>
@@ -4145,7 +4182,7 @@
                 <w:noProof/>
                 <w:webHidden/>
               </w:rPr>
-              <w:instrText xml:space="preserve"> PAGEREF _Toc8926954 \h </w:instrText>
+              <w:instrText xml:space="preserve"> PAGEREF _Toc9445249 \h </w:instrText>
             </w:r>
             <w:r>
               <w:rPr>
@@ -4188,7 +4225,7 @@
               <w:lang w:eastAsia="es-ES"/>
             </w:rPr>
           </w:pPr>
-          <w:hyperlink w:anchor="_Toc8926955" w:history="1">
+          <w:hyperlink w:anchor="_Toc9445250" w:history="1">
             <w:r>
               <w:rPr>
                 <w:rStyle w:val="Hipervnculo"/>
@@ -4284,7 +4321,7 @@
                 <w:noProof/>
                 <w:webHidden/>
               </w:rPr>
-              <w:instrText xml:space="preserve"> PAGEREF _Toc8926955 \h </w:instrText>
+              <w:instrText xml:space="preserve"> PAGEREF _Toc9445250 \h </w:instrText>
             </w:r>
             <w:r>
               <w:rPr>
@@ -4327,7 +4364,7 @@
               <w:lang w:eastAsia="es-ES"/>
             </w:rPr>
           </w:pPr>
-          <w:hyperlink w:anchor="_Toc8926956" w:history="1">
+          <w:hyperlink w:anchor="_Toc9445251" w:history="1">
             <w:r>
               <w:rPr>
                 <w:rStyle w:val="Hipervnculo"/>
@@ -4423,7 +4460,7 @@
                 <w:noProof/>
                 <w:webHidden/>
               </w:rPr>
-              <w:instrText xml:space="preserve"> PAGEREF _Toc8926956 \h </w:instrText>
+              <w:instrText xml:space="preserve"> PAGEREF _Toc9445251 \h </w:instrText>
             </w:r>
             <w:r>
               <w:rPr>
@@ -4443,7 +4480,7 @@
                 <w:noProof/>
                 <w:webHidden/>
               </w:rPr>
-              <w:t>9</w:t>
+              <w:t>10</w:t>
             </w:r>
             <w:r>
               <w:rPr>
@@ -4466,7 +4503,7 @@
               <w:lang w:eastAsia="es-ES"/>
             </w:rPr>
           </w:pPr>
-          <w:hyperlink w:anchor="_Toc8926957" w:history="1">
+          <w:hyperlink w:anchor="_Toc9445252" w:history="1">
             <w:r>
               <w:rPr>
                 <w:rStyle w:val="Hipervnculo"/>
@@ -4552,7 +4589,7 @@
                 <w:noProof/>
                 <w:webHidden/>
               </w:rPr>
-              <w:instrText xml:space="preserve"> PAGEREF _Toc8926957 \h </w:instrText>
+              <w:instrText xml:space="preserve"> PAGEREF _Toc9445252 \h </w:instrText>
             </w:r>
             <w:r>
               <w:rPr>
@@ -4572,7 +4609,7 @@
                 <w:noProof/>
                 <w:webHidden/>
               </w:rPr>
-              <w:t>9</w:t>
+              <w:t>10</w:t>
             </w:r>
             <w:r>
               <w:rPr>
@@ -4595,7 +4632,7 @@
               <w:lang w:eastAsia="es-ES"/>
             </w:rPr>
           </w:pPr>
-          <w:hyperlink w:anchor="_Toc8926958" w:history="1">
+          <w:hyperlink w:anchor="_Toc9445253" w:history="1">
             <w:r>
               <w:rPr>
                 <w:rStyle w:val="Hipervnculo"/>
@@ -4691,7 +4728,7 @@
                 <w:noProof/>
                 <w:webHidden/>
               </w:rPr>
-              <w:instrText xml:space="preserve"> PAGEREF _Toc8926958 \h </w:instrText>
+              <w:instrText xml:space="preserve"> PAGEREF _Toc9445253 \h </w:instrText>
             </w:r>
             <w:r>
               <w:rPr>
@@ -4711,7 +4748,7 @@
                 <w:noProof/>
                 <w:webHidden/>
               </w:rPr>
-              <w:t>9</w:t>
+              <w:t>10</w:t>
             </w:r>
             <w:r>
               <w:rPr>
@@ -4734,7 +4771,7 @@
               <w:lang w:eastAsia="es-ES"/>
             </w:rPr>
           </w:pPr>
-          <w:hyperlink w:anchor="_Toc8926959" w:history="1">
+          <w:hyperlink w:anchor="_Toc9445254" w:history="1">
             <w:r>
               <w:rPr>
                 <w:rStyle w:val="Hipervnculo"/>
@@ -4761,7 +4798,7 @@
                 <w:noProof/>
                 <w:webHidden/>
               </w:rPr>
-              <w:instrText xml:space="preserve"> PAGEREF _Toc8926959 \h </w:instrText>
+              <w:instrText xml:space="preserve"> PAGEREF _Toc9445254 \h </w:instrText>
             </w:r>
             <w:r>
               <w:rPr>
@@ -4781,7 +4818,7 @@
                 <w:noProof/>
                 <w:webHidden/>
               </w:rPr>
-              <w:t>10</w:t>
+              <w:t>11</w:t>
             </w:r>
             <w:r>
               <w:rPr>
@@ -4804,7 +4841,7 @@
               <w:lang w:eastAsia="es-ES"/>
             </w:rPr>
           </w:pPr>
-          <w:hyperlink w:anchor="_Toc8926960" w:history="1">
+          <w:hyperlink w:anchor="_Toc9445255" w:history="1">
             <w:r>
               <w:rPr>
                 <w:rStyle w:val="Hipervnculo"/>
@@ -4831,7 +4868,7 @@
                 <w:noProof/>
                 <w:webHidden/>
               </w:rPr>
-              <w:instrText xml:space="preserve"> PAGEREF _Toc8926960 \h </w:instrText>
+              <w:instrText xml:space="preserve"> PAGEREF _Toc9445255 \h </w:instrText>
             </w:r>
             <w:r>
               <w:rPr>
@@ -4851,7 +4888,7 @@
                 <w:noProof/>
                 <w:webHidden/>
               </w:rPr>
-              <w:t>14</w:t>
+              <w:t>15</w:t>
             </w:r>
             <w:r>
               <w:rPr>
@@ -4874,7 +4911,7 @@
               <w:lang w:eastAsia="es-ES"/>
             </w:rPr>
           </w:pPr>
-          <w:hyperlink w:anchor="_Toc8926961" w:history="1">
+          <w:hyperlink w:anchor="_Toc9445256" w:history="1">
             <w:r>
               <w:rPr>
                 <w:rStyle w:val="Hipervnculo"/>
@@ -4901,7 +4938,7 @@
                 <w:noProof/>
                 <w:webHidden/>
               </w:rPr>
-              <w:instrText xml:space="preserve"> PAGEREF _Toc8926961 \h </w:instrText>
+              <w:instrText xml:space="preserve"> PAGEREF _Toc9445256 \h </w:instrText>
             </w:r>
             <w:r>
               <w:rPr>
@@ -4921,7 +4958,7 @@
                 <w:noProof/>
                 <w:webHidden/>
               </w:rPr>
-              <w:t>15</w:t>
+              <w:t>16</w:t>
             </w:r>
             <w:r>
               <w:rPr>
@@ -4944,7 +4981,7 @@
               <w:lang w:eastAsia="es-ES"/>
             </w:rPr>
           </w:pPr>
-          <w:hyperlink w:anchor="_Toc8926962" w:history="1">
+          <w:hyperlink w:anchor="_Toc9445257" w:history="1">
             <w:r>
               <w:rPr>
                 <w:rStyle w:val="Hipervnculo"/>
@@ -4971,7 +5008,7 @@
                 <w:noProof/>
                 <w:webHidden/>
               </w:rPr>
-              <w:instrText xml:space="preserve"> PAGEREF _Toc8926962 \h </w:instrText>
+              <w:instrText xml:space="preserve"> PAGEREF _Toc9445257 \h </w:instrText>
             </w:r>
             <w:r>
               <w:rPr>
@@ -4991,7 +5028,7 @@
                 <w:noProof/>
                 <w:webHidden/>
               </w:rPr>
-              <w:t>17</w:t>
+              <w:t>18</w:t>
             </w:r>
             <w:r>
               <w:rPr>
@@ -5014,7 +5051,7 @@
               <w:lang w:eastAsia="es-ES"/>
             </w:rPr>
           </w:pPr>
-          <w:hyperlink w:anchor="_Toc8926963" w:history="1">
+          <w:hyperlink w:anchor="_Toc9445258" w:history="1">
             <w:r>
               <w:rPr>
                 <w:rStyle w:val="Hipervnculo"/>
@@ -5041,7 +5078,7 @@
                 <w:noProof/>
                 <w:webHidden/>
               </w:rPr>
-              <w:instrText xml:space="preserve"> PAGEREF _Toc8926963 \h </w:instrText>
+              <w:instrText xml:space="preserve"> PAGEREF _Toc9445258 \h </w:instrText>
             </w:r>
             <w:r>
               <w:rPr>
@@ -5061,7 +5098,7 @@
                 <w:noProof/>
                 <w:webHidden/>
               </w:rPr>
-              <w:t>18</w:t>
+              <w:t>19</w:t>
             </w:r>
             <w:r>
               <w:rPr>
@@ -5084,7 +5121,7 @@
               <w:lang w:eastAsia="es-ES"/>
             </w:rPr>
           </w:pPr>
-          <w:hyperlink w:anchor="_Toc8926964" w:history="1">
+          <w:hyperlink w:anchor="_Toc9445259" w:history="1">
             <w:r>
               <w:rPr>
                 <w:rStyle w:val="Hipervnculo"/>
@@ -5111,7 +5148,7 @@
                 <w:noProof/>
                 <w:webHidden/>
               </w:rPr>
-              <w:instrText xml:space="preserve"> PAGEREF _Toc8926964 \h </w:instrText>
+              <w:instrText xml:space="preserve"> PAGEREF _Toc9445259 \h </w:instrText>
             </w:r>
             <w:r>
               <w:rPr>
@@ -5131,7 +5168,7 @@
                 <w:noProof/>
                 <w:webHidden/>
               </w:rPr>
-              <w:t>19</w:t>
+              <w:t>20</w:t>
             </w:r>
             <w:r>
               <w:rPr>
@@ -5154,7 +5191,7 @@
               <w:lang w:eastAsia="es-ES"/>
             </w:rPr>
           </w:pPr>
-          <w:hyperlink w:anchor="_Toc8926965" w:history="1">
+          <w:hyperlink w:anchor="_Toc9445260" w:history="1">
             <w:r>
               <w:rPr>
                 <w:rStyle w:val="Hipervnculo"/>
@@ -5250,7 +5287,7 @@
                 <w:noProof/>
                 <w:webHidden/>
               </w:rPr>
-              <w:instrText xml:space="preserve"> PAGEREF _Toc8926965 \h </w:instrText>
+              <w:instrText xml:space="preserve"> PAGEREF _Toc9445260 \h </w:instrText>
             </w:r>
             <w:r>
               <w:rPr>
@@ -5270,7 +5307,7 @@
                 <w:noProof/>
                 <w:webHidden/>
               </w:rPr>
-              <w:t>20</w:t>
+              <w:t>21</w:t>
             </w:r>
             <w:r>
               <w:rPr>
@@ -5293,7 +5330,7 @@
               <w:lang w:eastAsia="es-ES"/>
             </w:rPr>
           </w:pPr>
-          <w:hyperlink w:anchor="_Toc8926966" w:history="1">
+          <w:hyperlink w:anchor="_Toc9445261" w:history="1">
             <w:r>
               <w:rPr>
                 <w:rStyle w:val="Hipervnculo"/>
@@ -5417,7 +5454,7 @@
                 <w:noProof/>
                 <w:webHidden/>
               </w:rPr>
-              <w:instrText xml:space="preserve"> PAGEREF _Toc8926966 \h </w:instrText>
+              <w:instrText xml:space="preserve"> PAGEREF _Toc9445261 \h </w:instrText>
             </w:r>
             <w:r>
               <w:rPr>
@@ -5437,7 +5474,7 @@
                 <w:noProof/>
                 <w:webHidden/>
               </w:rPr>
-              <w:t>22</w:t>
+              <w:t>24</w:t>
             </w:r>
             <w:r>
               <w:rPr>
@@ -5460,7 +5497,7 @@
               <w:lang w:eastAsia="es-ES"/>
             </w:rPr>
           </w:pPr>
-          <w:hyperlink w:anchor="_Toc8926967" w:history="1">
+          <w:hyperlink w:anchor="_Toc9445262" w:history="1">
             <w:r>
               <w:rPr>
                 <w:rStyle w:val="Hipervnculo"/>
@@ -5547,7 +5584,7 @@
                 <w:noProof/>
                 <w:webHidden/>
               </w:rPr>
-              <w:instrText xml:space="preserve"> PAGEREF _Toc8926967 \h </w:instrText>
+              <w:instrText xml:space="preserve"> PAGEREF _Toc9445262 \h </w:instrText>
             </w:r>
             <w:r>
               <w:rPr>
@@ -5567,7 +5604,7 @@
                 <w:noProof/>
                 <w:webHidden/>
               </w:rPr>
-              <w:t>22</w:t>
+              <w:t>24</w:t>
             </w:r>
             <w:r>
               <w:rPr>
@@ -5590,7 +5627,7 @@
               <w:lang w:eastAsia="es-ES"/>
             </w:rPr>
           </w:pPr>
-          <w:hyperlink w:anchor="_Toc8926968" w:history="1">
+          <w:hyperlink w:anchor="_Toc9445263" w:history="1">
             <w:r>
               <w:rPr>
                 <w:rStyle w:val="Hipervnculo"/>
@@ -5617,7 +5654,7 @@
                 <w:noProof/>
                 <w:webHidden/>
               </w:rPr>
-              <w:instrText xml:space="preserve"> PAGEREF _Toc8926968 \h </w:instrText>
+              <w:instrText xml:space="preserve"> PAGEREF _Toc9445263 \h </w:instrText>
             </w:r>
             <w:r>
               <w:rPr>
@@ -5637,7 +5674,7 @@
                 <w:noProof/>
                 <w:webHidden/>
               </w:rPr>
-              <w:t>22</w:t>
+              <w:t>24</w:t>
             </w:r>
             <w:r>
               <w:rPr>
@@ -5660,7 +5697,7 @@
               <w:lang w:eastAsia="es-ES"/>
             </w:rPr>
           </w:pPr>
-          <w:hyperlink w:anchor="_Toc8926969" w:history="1">
+          <w:hyperlink w:anchor="_Toc9445264" w:history="1">
             <w:r>
               <w:rPr>
                 <w:rStyle w:val="Hipervnculo"/>
@@ -5687,7 +5724,7 @@
                 <w:noProof/>
                 <w:webHidden/>
               </w:rPr>
-              <w:instrText xml:space="preserve"> PAGEREF _Toc8926969 \h </w:instrText>
+              <w:instrText xml:space="preserve"> PAGEREF _Toc9445264 \h </w:instrText>
             </w:r>
             <w:r>
               <w:rPr>
@@ -5707,7 +5744,7 @@
                 <w:noProof/>
                 <w:webHidden/>
               </w:rPr>
-              <w:t>28</w:t>
+              <w:t>30</w:t>
             </w:r>
             <w:r>
               <w:rPr>
@@ -5730,7 +5767,7 @@
               <w:lang w:eastAsia="es-ES"/>
             </w:rPr>
           </w:pPr>
-          <w:hyperlink w:anchor="_Toc8926970" w:history="1">
+          <w:hyperlink w:anchor="_Toc9445265" w:history="1">
             <w:r>
               <w:rPr>
                 <w:rStyle w:val="Hipervnculo"/>
@@ -5968,7 +6005,7 @@
                 <w:noProof/>
                 <w:webHidden/>
               </w:rPr>
-              <w:instrText xml:space="preserve"> PAGEREF _Toc8926970 \h </w:instrText>
+              <w:instrText xml:space="preserve"> PAGEREF _Toc9445265 \h </w:instrText>
             </w:r>
             <w:r>
               <w:rPr>
@@ -5988,7 +6025,7 @@
                 <w:noProof/>
                 <w:webHidden/>
               </w:rPr>
-              <w:t>29</w:t>
+              <w:t>31</w:t>
             </w:r>
             <w:r>
               <w:rPr>
@@ -6011,7 +6048,7 @@
               <w:lang w:eastAsia="es-ES"/>
             </w:rPr>
           </w:pPr>
-          <w:hyperlink w:anchor="_Toc8926971" w:history="1">
+          <w:hyperlink w:anchor="_Toc9445266" w:history="1">
             <w:r>
               <w:rPr>
                 <w:rStyle w:val="Hipervnculo"/>
@@ -6097,7 +6134,7 @@
                 <w:noProof/>
                 <w:webHidden/>
               </w:rPr>
-              <w:instrText xml:space="preserve"> PAGEREF _Toc8926971 \h </w:instrText>
+              <w:instrText xml:space="preserve"> PAGEREF _Toc9445266 \h </w:instrText>
             </w:r>
             <w:r>
               <w:rPr>
@@ -6117,7 +6154,7 @@
                 <w:noProof/>
                 <w:webHidden/>
               </w:rPr>
-              <w:t>31</w:t>
+              <w:t>33</w:t>
             </w:r>
             <w:r>
               <w:rPr>
@@ -6165,7 +6202,7 @@
           <w:rFonts w:eastAsia="Calibri"/>
         </w:rPr>
       </w:pPr>
-      <w:bookmarkStart w:id="1" w:name="_Toc8926949"/>
+      <w:bookmarkStart w:id="1" w:name="_Toc9445244"/>
       <w:r>
         <w:rPr>
           <w:rFonts w:eastAsia="Calibri"/>
@@ -6257,7 +6294,7 @@
           <w:rFonts w:eastAsia="Calibri"/>
         </w:rPr>
       </w:pPr>
-      <w:bookmarkStart w:id="2" w:name="_Toc8926950"/>
+      <w:bookmarkStart w:id="2" w:name="_Toc9445245"/>
       <w:r>
         <w:rPr>
           <w:rFonts w:eastAsia="Calibri"/>
@@ -6424,11 +6461,18 @@
         <w:t>ordenación</w:t>
       </w:r>
       <w:r>
-        <w:t xml:space="preserve"> de los artefactos explosivos no explosionados (UXO</w:t>
-      </w:r>
+        <w:t xml:space="preserve"> de los artefactos explosivos no explosionados (</w:t>
+      </w:r>
+      <w:proofErr w:type="spellStart"/>
+      <w:r>
+        <w:t>UXO</w:t>
+      </w:r>
+      <w:proofErr w:type="gramStart"/>
       <w:r>
         <w:t>,s</w:t>
       </w:r>
+      <w:proofErr w:type="spellEnd"/>
+      <w:proofErr w:type="gramEnd"/>
       <w:r>
         <w:t>).</w:t>
       </w:r>
@@ -6462,7 +6506,15 @@
         </w:numPr>
       </w:pPr>
       <w:r>
-        <w:t>Clasificar los UXOs introducidos en el sistema mediante una tipología determinada (Localizado, Pendiente de desactivación, Destruido, No localizado, Retirado).</w:t>
+        <w:t xml:space="preserve">Clasificar los </w:t>
+      </w:r>
+      <w:proofErr w:type="spellStart"/>
+      <w:r>
+        <w:t>UXOs</w:t>
+      </w:r>
+      <w:proofErr w:type="spellEnd"/>
+      <w:r>
+        <w:t xml:space="preserve"> introducidos en el sistema mediante una tipología determinada (Localizado, Pendiente de desactivación, Destruido, No localizado, Retirado).</w:t>
       </w:r>
     </w:p>
     <w:p>
@@ -6492,7 +6544,15 @@
         <w:t xml:space="preserve"> e iconos diferentes asociados,</w:t>
       </w:r>
       <w:r>
-        <w:t xml:space="preserve"> los UXOs introducidos en el sistema. </w:t>
+        <w:t xml:space="preserve"> los </w:t>
+      </w:r>
+      <w:proofErr w:type="spellStart"/>
+      <w:r>
+        <w:t>UXOs</w:t>
+      </w:r>
+      <w:proofErr w:type="spellEnd"/>
+      <w:r>
+        <w:t xml:space="preserve"> introducidos en el sistema. </w:t>
       </w:r>
     </w:p>
     <w:p>
@@ -6504,7 +6564,15 @@
         </w:numPr>
       </w:pPr>
       <w:r>
-        <w:t>Seleccionar del mapa uno o varios UXOs. Al seleccionar uno se mostrará información básica del mismo.</w:t>
+        <w:t xml:space="preserve">Seleccionar del mapa uno o varios </w:t>
+      </w:r>
+      <w:proofErr w:type="spellStart"/>
+      <w:r>
+        <w:t>UXOs</w:t>
+      </w:r>
+      <w:proofErr w:type="spellEnd"/>
+      <w:r>
+        <w:t>. Al seleccionar uno se mostrará información básica del mismo.</w:t>
       </w:r>
     </w:p>
     <w:p>
@@ -6516,7 +6584,15 @@
         </w:numPr>
       </w:pPr>
       <w:r>
-        <w:t xml:space="preserve">Crear batidas seleccionando los UXOs directamente del mapa. </w:t>
+        <w:t xml:space="preserve">Crear batidas seleccionando los </w:t>
+      </w:r>
+      <w:proofErr w:type="spellStart"/>
+      <w:r>
+        <w:t>UXOs</w:t>
+      </w:r>
+      <w:proofErr w:type="spellEnd"/>
+      <w:r>
+        <w:t xml:space="preserve"> directamente del mapa. </w:t>
       </w:r>
     </w:p>
     <w:p>
@@ -6546,7 +6622,23 @@
         </w:numPr>
       </w:pPr>
       <w:r>
-        <w:t>Permitir, según los permisos asociados al rol del usuario, consultar, editar, crear, eliminar y/o imprimir UXOs o listados de UXOs.</w:t>
+        <w:t xml:space="preserve">Permitir, según los permisos asociados al rol del usuario, consultar, editar, crear, eliminar y/o imprimir </w:t>
+      </w:r>
+      <w:proofErr w:type="spellStart"/>
+      <w:r>
+        <w:t>UXOs</w:t>
+      </w:r>
+      <w:proofErr w:type="spellEnd"/>
+      <w:r>
+        <w:t xml:space="preserve"> o listados de </w:t>
+      </w:r>
+      <w:proofErr w:type="spellStart"/>
+      <w:r>
+        <w:t>UXOs</w:t>
+      </w:r>
+      <w:proofErr w:type="spellEnd"/>
+      <w:r>
+        <w:t>.</w:t>
       </w:r>
     </w:p>
     <w:p>
@@ -6558,7 +6650,15 @@
         </w:numPr>
       </w:pPr>
       <w:r>
-        <w:t xml:space="preserve">Modificar la vista del mapa (zoom y encuadre), pudiendo desplazarse por el mapa, cambiando la capa cartográfica, filtrando UXOs por estado o por tipología. </w:t>
+        <w:t xml:space="preserve">Modificar la vista del mapa (zoom y encuadre), pudiendo desplazarse por el mapa, cambiando la capa cartográfica, filtrando </w:t>
+      </w:r>
+      <w:proofErr w:type="spellStart"/>
+      <w:r>
+        <w:t>UXOs</w:t>
+      </w:r>
+      <w:proofErr w:type="spellEnd"/>
+      <w:r>
+        <w:t xml:space="preserve"> por estado o por tipología. </w:t>
       </w:r>
     </w:p>
     <w:p/>
@@ -6624,7 +6724,15 @@
         <w:t xml:space="preserve"> personalizadas</w:t>
       </w:r>
       <w:r>
-        <w:t xml:space="preserve"> tales como polilíneas y áreas</w:t>
+        <w:t xml:space="preserve"> tales como </w:t>
+      </w:r>
+      <w:proofErr w:type="spellStart"/>
+      <w:r>
+        <w:t>polilíneas</w:t>
+      </w:r>
+      <w:proofErr w:type="spellEnd"/>
+      <w:r>
+        <w:t xml:space="preserve"> y áreas</w:t>
       </w:r>
       <w:r>
         <w:t>.</w:t>
@@ -6658,12 +6766,13 @@
           <w:u w:color="000009"/>
         </w:rPr>
       </w:pPr>
-      <w:bookmarkStart w:id="3" w:name="_Toc8926951"/>
+      <w:bookmarkStart w:id="3" w:name="_Toc9445246"/>
       <w:r>
         <w:rPr>
           <w:rFonts w:eastAsia="Calibri"/>
           <w:u w:color="000009"/>
         </w:rPr>
+        <w:lastRenderedPageBreak/>
         <w:t>ERS</w:t>
       </w:r>
       <w:r>
@@ -7743,6 +7852,7 @@
         </w:rPr>
         <w:t xml:space="preserve"> – </w:t>
       </w:r>
+      <w:proofErr w:type="spellStart"/>
       <w:r>
         <w:rPr>
           <w:rFonts w:eastAsia="Calibri" w:cs="Times New Roman"/>
@@ -7750,8 +7860,29 @@
           <w:color w:val="000009"/>
           <w:szCs w:val="24"/>
         </w:rPr>
-        <w:t>Unexploded Ordnance</w:t>
-      </w:r>
+        <w:t>Unexploded</w:t>
+      </w:r>
+      <w:proofErr w:type="spellEnd"/>
+      <w:r>
+        <w:rPr>
+          <w:rFonts w:eastAsia="Calibri" w:cs="Times New Roman"/>
+          <w:i/>
+          <w:color w:val="000009"/>
+          <w:szCs w:val="24"/>
+        </w:rPr>
+        <w:t xml:space="preserve"> </w:t>
+      </w:r>
+      <w:proofErr w:type="spellStart"/>
+      <w:r>
+        <w:rPr>
+          <w:rFonts w:eastAsia="Calibri" w:cs="Times New Roman"/>
+          <w:i/>
+          <w:color w:val="000009"/>
+          <w:szCs w:val="24"/>
+        </w:rPr>
+        <w:t>Ordnance</w:t>
+      </w:r>
+      <w:proofErr w:type="spellEnd"/>
       <w:r>
         <w:rPr>
           <w:rFonts w:eastAsia="Calibri" w:cs="Times New Roman"/>
@@ -7819,6 +7950,7 @@
         </w:rPr>
         <w:t xml:space="preserve"> </w:t>
       </w:r>
+      <w:proofErr w:type="spellStart"/>
       <w:r>
         <w:rPr>
           <w:rFonts w:eastAsia="Calibri" w:cs="Times New Roman"/>
@@ -7864,6 +7996,7 @@
         </w:rPr>
         <w:t>ro</w:t>
       </w:r>
+      <w:proofErr w:type="spellEnd"/>
       <w:r>
         <w:rPr>
           <w:rFonts w:eastAsia="Calibri" w:cs="Times New Roman"/>
@@ -7892,6 +8025,7 @@
         </w:rPr>
         <w:t xml:space="preserve">acional de </w:t>
       </w:r>
+      <w:proofErr w:type="spellStart"/>
       <w:r>
         <w:rPr>
           <w:rFonts w:eastAsia="Calibri" w:cs="Times New Roman"/>
@@ -7911,6 +8045,7 @@
         </w:rPr>
         <w:t>iestramiento</w:t>
       </w:r>
+      <w:proofErr w:type="spellEnd"/>
       <w:r>
         <w:rPr>
           <w:rFonts w:eastAsia="Calibri" w:cs="Times New Roman"/>
@@ -8166,6 +8301,7 @@
         </w:rPr>
         <w:t xml:space="preserve">o </w:t>
       </w:r>
+      <w:proofErr w:type="spellStart"/>
       <w:r>
         <w:rPr>
           <w:rFonts w:eastAsia="Calibri" w:cs="Times New Roman"/>
@@ -8181,7 +8317,16 @@
           <w:color w:val="000009"/>
           <w:szCs w:val="24"/>
         </w:rPr>
-        <w:t>plosionados. Se refiere a la aplicación objeto de este proyecto.</w:t>
+        <w:t>plosionados</w:t>
+      </w:r>
+      <w:proofErr w:type="spellEnd"/>
+      <w:r>
+        <w:rPr>
+          <w:rFonts w:eastAsia="Calibri" w:cs="Times New Roman"/>
+          <w:color w:val="000009"/>
+          <w:szCs w:val="24"/>
+        </w:rPr>
+        <w:t>. Se refiere a la aplicación objeto de este proyecto.</w:t>
       </w:r>
     </w:p>
     <w:p>
@@ -8367,8 +8512,59 @@
           <w:color w:val="000009"/>
           <w:szCs w:val="24"/>
         </w:rPr>
-        <w:t>Acrónimo inglés de Transportation of Dangerous Materials</w:t>
-      </w:r>
+        <w:t xml:space="preserve">Acrónimo inglés de </w:t>
+      </w:r>
+      <w:proofErr w:type="spellStart"/>
+      <w:r>
+        <w:rPr>
+          <w:rFonts w:eastAsia="Calibri" w:cs="Times New Roman"/>
+          <w:i/>
+          <w:color w:val="000009"/>
+          <w:szCs w:val="24"/>
+        </w:rPr>
+        <w:t>Transportation</w:t>
+      </w:r>
+      <w:proofErr w:type="spellEnd"/>
+      <w:r>
+        <w:rPr>
+          <w:rFonts w:eastAsia="Calibri" w:cs="Times New Roman"/>
+          <w:i/>
+          <w:color w:val="000009"/>
+          <w:szCs w:val="24"/>
+        </w:rPr>
+        <w:t xml:space="preserve"> of </w:t>
+      </w:r>
+      <w:proofErr w:type="spellStart"/>
+      <w:r>
+        <w:rPr>
+          <w:rFonts w:eastAsia="Calibri" w:cs="Times New Roman"/>
+          <w:i/>
+          <w:color w:val="000009"/>
+          <w:szCs w:val="24"/>
+        </w:rPr>
+        <w:t>Dangerous</w:t>
+      </w:r>
+      <w:proofErr w:type="spellEnd"/>
+      <w:r>
+        <w:rPr>
+          <w:rFonts w:eastAsia="Calibri" w:cs="Times New Roman"/>
+          <w:i/>
+          <w:color w:val="000009"/>
+          <w:szCs w:val="24"/>
+        </w:rPr>
+        <w:t xml:space="preserve"> </w:t>
+      </w:r>
+      <w:proofErr w:type="spellStart"/>
+      <w:r>
+        <w:rPr>
+          <w:rFonts w:eastAsia="Calibri" w:cs="Times New Roman"/>
+          <w:i/>
+          <w:color w:val="000009"/>
+          <w:szCs w:val="24"/>
+        </w:rPr>
+        <w:t>Materials</w:t>
+      </w:r>
+      <w:proofErr w:type="spellEnd"/>
       <w:r>
         <w:rPr>
           <w:rFonts w:eastAsia="Calibri" w:cs="Times New Roman"/>
@@ -8426,8 +8622,59 @@
           <w:color w:val="000009"/>
           <w:szCs w:val="24"/>
         </w:rPr>
-        <w:t>Acrónimo inglés de Explosive Ordnance Disposal</w:t>
-      </w:r>
+        <w:t xml:space="preserve">Acrónimo inglés de </w:t>
+      </w:r>
+      <w:proofErr w:type="spellStart"/>
+      <w:r>
+        <w:rPr>
+          <w:rFonts w:eastAsia="Calibri" w:cs="Times New Roman"/>
+          <w:i/>
+          <w:color w:val="000009"/>
+          <w:szCs w:val="24"/>
+        </w:rPr>
+        <w:t>Explosive</w:t>
+      </w:r>
+      <w:proofErr w:type="spellEnd"/>
+      <w:r>
+        <w:rPr>
+          <w:rFonts w:eastAsia="Calibri" w:cs="Times New Roman"/>
+          <w:i/>
+          <w:color w:val="000009"/>
+          <w:szCs w:val="24"/>
+        </w:rPr>
+        <w:t xml:space="preserve"> </w:t>
+      </w:r>
+      <w:proofErr w:type="spellStart"/>
+      <w:r>
+        <w:rPr>
+          <w:rFonts w:eastAsia="Calibri" w:cs="Times New Roman"/>
+          <w:i/>
+          <w:color w:val="000009"/>
+          <w:szCs w:val="24"/>
+        </w:rPr>
+        <w:t>Ordnance</w:t>
+      </w:r>
+      <w:proofErr w:type="spellEnd"/>
+      <w:r>
+        <w:rPr>
+          <w:rFonts w:eastAsia="Calibri" w:cs="Times New Roman"/>
+          <w:i/>
+          <w:color w:val="000009"/>
+          <w:szCs w:val="24"/>
+        </w:rPr>
+        <w:t xml:space="preserve"> </w:t>
+      </w:r>
+      <w:proofErr w:type="spellStart"/>
+      <w:r>
+        <w:rPr>
+          <w:rFonts w:eastAsia="Calibri" w:cs="Times New Roman"/>
+          <w:i/>
+          <w:color w:val="000009"/>
+          <w:szCs w:val="24"/>
+        </w:rPr>
+        <w:t>Disposal</w:t>
+      </w:r>
+      <w:proofErr w:type="spellEnd"/>
       <w:r>
         <w:rPr>
           <w:rFonts w:eastAsia="Calibri" w:cs="Times New Roman"/>
@@ -8445,12 +8692,13 @@
           <w:u w:color="000009"/>
         </w:rPr>
       </w:pPr>
-      <w:bookmarkStart w:id="4" w:name="_Toc8926952"/>
+      <w:bookmarkStart w:id="4" w:name="_Toc9445247"/>
       <w:r>
         <w:rPr>
           <w:rFonts w:eastAsia="Calibri"/>
           <w:u w:color="000009"/>
         </w:rPr>
+        <w:lastRenderedPageBreak/>
         <w:t>ERS</w:t>
       </w:r>
       <w:r>
@@ -8515,10 +8763,10 @@
           <w:lang w:eastAsia="es-ES"/>
         </w:rPr>
         <w:drawing>
-          <wp:inline distT="0" distB="0" distL="0" distR="0" wp14:anchorId="7FB9C519" wp14:editId="4F45594E">
-            <wp:extent cx="6159974" cy="5324475"/>
-            <wp:effectExtent l="0" t="0" r="0" b="0"/>
-            <wp:docPr id="11" name="Imagen 11"/>
+          <wp:inline distT="0" distB="0" distL="0" distR="0" wp14:anchorId="7F7485C3" wp14:editId="3C14A2FC">
+            <wp:extent cx="6300176" cy="5638800"/>
+            <wp:effectExtent l="0" t="0" r="5715" b="0"/>
+            <wp:docPr id="14" name="Imagen 14"/>
             <wp:cNvGraphicFramePr>
               <a:graphicFrameLocks xmlns:a="http://schemas.openxmlformats.org/drawingml/2006/main" noChangeAspect="1"/>
             </wp:cNvGraphicFramePr>
@@ -8538,7 +8786,7 @@
                   <pic:spPr>
                     <a:xfrm>
                       <a:off x="0" y="0"/>
-                      <a:ext cx="6164360" cy="5328266"/>
+                      <a:ext cx="6311506" cy="5648940"/>
                     </a:xfrm>
                     <a:prstGeom prst="rect">
                       <a:avLst/>
@@ -8553,7 +8801,14 @@
     </w:p>
     <w:p/>
     <w:p/>
-    <w:p/>
+    <w:p>
+      <w:pPr>
+        <w:jc w:val="left"/>
+      </w:pPr>
+      <w:r>
+        <w:br w:type="page"/>
+      </w:r>
+    </w:p>
     <w:p>
       <w:pPr>
         <w:pStyle w:val="Ttulo2"/>
@@ -8562,12 +8817,13 @@
           <w:u w:color="000009"/>
         </w:rPr>
       </w:pPr>
-      <w:bookmarkStart w:id="5" w:name="_Toc8926953"/>
+      <w:bookmarkStart w:id="5" w:name="_Toc9445248"/>
       <w:r>
         <w:rPr>
           <w:rFonts w:eastAsia="Calibri"/>
           <w:u w:color="000009"/>
         </w:rPr>
+        <w:lastRenderedPageBreak/>
         <w:t>ERS</w:t>
       </w:r>
       <w:r>
@@ -8625,6 +8881,7 @@
       </w:r>
       <w:bookmarkEnd w:id="5"/>
     </w:p>
+    <w:p/>
     <w:p>
       <w:r>
         <w:rPr>
@@ -8632,10 +8889,10 @@
           <w:lang w:eastAsia="es-ES"/>
         </w:rPr>
         <w:drawing>
-          <wp:inline distT="0" distB="0" distL="0" distR="0" wp14:anchorId="16FC35B5" wp14:editId="64A5137A">
-            <wp:extent cx="5495925" cy="6734175"/>
-            <wp:effectExtent l="0" t="0" r="9525" b="9525"/>
-            <wp:docPr id="13" name="Imagen 13"/>
+          <wp:inline distT="0" distB="0" distL="0" distR="0" wp14:anchorId="72DFCEC0" wp14:editId="2226E6B7">
+            <wp:extent cx="6048375" cy="7499985"/>
+            <wp:effectExtent l="0" t="0" r="9525" b="5715"/>
+            <wp:docPr id="15" name="Imagen 15"/>
             <wp:cNvGraphicFramePr>
               <a:graphicFrameLocks xmlns:a="http://schemas.openxmlformats.org/drawingml/2006/main" noChangeAspect="1"/>
             </wp:cNvGraphicFramePr>
@@ -8655,7 +8912,7 @@
                   <pic:spPr>
                     <a:xfrm>
                       <a:off x="0" y="0"/>
-                      <a:ext cx="5495925" cy="6734175"/>
+                      <a:ext cx="6055467" cy="7508779"/>
                     </a:xfrm>
                     <a:prstGeom prst="rect">
                       <a:avLst/>
@@ -8674,11 +8931,12 @@
           <w:noProof/>
           <w:lang w:eastAsia="es-ES"/>
         </w:rPr>
+        <w:lastRenderedPageBreak/>
         <w:drawing>
-          <wp:inline distT="0" distB="0" distL="0" distR="0" wp14:anchorId="12E08FC8" wp14:editId="2B482D36">
-            <wp:extent cx="6057662" cy="8485535"/>
-            <wp:effectExtent l="0" t="0" r="635" b="0"/>
-            <wp:docPr id="9" name="Imagen 9"/>
+          <wp:inline distT="0" distB="0" distL="0" distR="0" wp14:anchorId="54BC1D83" wp14:editId="350D687B">
+            <wp:extent cx="6210300" cy="5436120"/>
+            <wp:effectExtent l="0" t="0" r="0" b="0"/>
+            <wp:docPr id="20" name="Imagen 20"/>
             <wp:cNvGraphicFramePr>
               <a:graphicFrameLocks xmlns:a="http://schemas.openxmlformats.org/drawingml/2006/main" noChangeAspect="1"/>
             </wp:cNvGraphicFramePr>
@@ -8698,7 +8956,7 @@
                   <pic:spPr>
                     <a:xfrm>
                       <a:off x="0" y="0"/>
-                      <a:ext cx="6071042" cy="8504277"/>
+                      <a:ext cx="6218824" cy="5443582"/>
                     </a:xfrm>
                     <a:prstGeom prst="rect">
                       <a:avLst/>
@@ -8717,11 +8975,12 @@
           <w:noProof/>
           <w:lang w:eastAsia="es-ES"/>
         </w:rPr>
+        <w:lastRenderedPageBreak/>
         <w:drawing>
-          <wp:inline distT="0" distB="0" distL="0" distR="0" wp14:anchorId="72975C31" wp14:editId="1D2DF0B0">
-            <wp:extent cx="6029325" cy="8359383"/>
-            <wp:effectExtent l="0" t="0" r="0" b="3810"/>
-            <wp:docPr id="10" name="Imagen 10"/>
+          <wp:inline distT="0" distB="0" distL="0" distR="0" wp14:anchorId="5433D6E8" wp14:editId="526EA2D8">
+            <wp:extent cx="6181725" cy="4436429"/>
+            <wp:effectExtent l="0" t="0" r="0" b="2540"/>
+            <wp:docPr id="23" name="Imagen 23"/>
             <wp:cNvGraphicFramePr>
               <a:graphicFrameLocks xmlns:a="http://schemas.openxmlformats.org/drawingml/2006/main" noChangeAspect="1"/>
             </wp:cNvGraphicFramePr>
@@ -8741,7 +9000,7 @@
                   <pic:spPr>
                     <a:xfrm>
                       <a:off x="0" y="0"/>
-                      <a:ext cx="6035144" cy="8367451"/>
+                      <a:ext cx="6195307" cy="4446177"/>
                     </a:xfrm>
                     <a:prstGeom prst="rect">
                       <a:avLst/>
@@ -8754,6 +9013,50 @@
         </w:drawing>
       </w:r>
     </w:p>
+    <w:p>
+      <w:r>
+        <w:rPr>
+          <w:noProof/>
+          <w:lang w:eastAsia="es-ES"/>
+        </w:rPr>
+        <w:lastRenderedPageBreak/>
+        <w:drawing>
+          <wp:inline distT="0" distB="0" distL="0" distR="0" wp14:anchorId="2689555C" wp14:editId="2E536942">
+            <wp:extent cx="6273272" cy="5324475"/>
+            <wp:effectExtent l="0" t="0" r="0" b="0"/>
+            <wp:docPr id="24" name="Imagen 24"/>
+            <wp:cNvGraphicFramePr>
+              <a:graphicFrameLocks xmlns:a="http://schemas.openxmlformats.org/drawingml/2006/main" noChangeAspect="1"/>
+            </wp:cNvGraphicFramePr>
+            <a:graphic xmlns:a="http://schemas.openxmlformats.org/drawingml/2006/main">
+              <a:graphicData uri="http://schemas.openxmlformats.org/drawingml/2006/picture">
+                <pic:pic xmlns:pic="http://schemas.openxmlformats.org/drawingml/2006/picture">
+                  <pic:nvPicPr>
+                    <pic:cNvPr id="1" name=""/>
+                    <pic:cNvPicPr/>
+                  </pic:nvPicPr>
+                  <pic:blipFill>
+                    <a:blip r:embed="rId20"/>
+                    <a:stretch>
+                      <a:fillRect/>
+                    </a:stretch>
+                  </pic:blipFill>
+                  <pic:spPr>
+                    <a:xfrm>
+                      <a:off x="0" y="0"/>
+                      <a:ext cx="6280114" cy="5330282"/>
+                    </a:xfrm>
+                    <a:prstGeom prst="rect">
+                      <a:avLst/>
+                    </a:prstGeom>
+                  </pic:spPr>
+                </pic:pic>
+              </a:graphicData>
+            </a:graphic>
+          </wp:inline>
+        </w:drawing>
+      </w:r>
+    </w:p>
     <w:p/>
     <w:p>
       <w:pPr>
@@ -8763,7 +9066,7 @@
           <w:u w:color="000009"/>
         </w:rPr>
       </w:pPr>
-      <w:bookmarkStart w:id="6" w:name="_Toc8926954"/>
+      <w:bookmarkStart w:id="6" w:name="_Toc9445249"/>
       <w:r>
         <w:rPr>
           <w:rFonts w:eastAsia="Calibri"/>
@@ -8884,7 +9187,7 @@
           <w:u w:color="000009"/>
         </w:rPr>
       </w:pPr>
-      <w:bookmarkStart w:id="7" w:name="_Toc8926955"/>
+      <w:bookmarkStart w:id="7" w:name="_Toc9445250"/>
       <w:r>
         <w:rPr>
           <w:rFonts w:eastAsia="Calibri"/>
@@ -8957,12 +9260,13 @@
           <w:u w:color="000009"/>
         </w:rPr>
       </w:pPr>
-      <w:bookmarkStart w:id="8" w:name="_Toc8926956"/>
+      <w:bookmarkStart w:id="8" w:name="_Toc9445251"/>
       <w:r>
         <w:rPr>
           <w:rFonts w:eastAsia="Calibri"/>
           <w:u w:color="000009"/>
         </w:rPr>
+        <w:lastRenderedPageBreak/>
         <w:t>ERS</w:t>
       </w:r>
       <w:r>
@@ -9129,13 +9433,23 @@
                 <w:szCs w:val="24"/>
               </w:rPr>
             </w:pPr>
+            <w:proofErr w:type="spellStart"/>
             <w:r>
               <w:rPr>
                 <w:rFonts w:cstheme="minorHAnsi"/>
                 <w:sz w:val="22"/>
                 <w:szCs w:val="24"/>
               </w:rPr>
-              <w:t>Scrum máster</w:t>
+              <w:t>Scrum</w:t>
+            </w:r>
+            <w:proofErr w:type="spellEnd"/>
+            <w:r>
+              <w:rPr>
+                <w:rFonts w:cstheme="minorHAnsi"/>
+                <w:sz w:val="22"/>
+                <w:szCs w:val="24"/>
+              </w:rPr>
+              <w:t xml:space="preserve"> máster</w:t>
             </w:r>
           </w:p>
         </w:tc>
@@ -9430,7 +9744,7 @@
           <w:rFonts w:eastAsia="Calibri"/>
         </w:rPr>
       </w:pPr>
-      <w:bookmarkStart w:id="9" w:name="_Toc8926957"/>
+      <w:bookmarkStart w:id="9" w:name="_Toc9445252"/>
       <w:r>
         <w:rPr>
           <w:rFonts w:eastAsia="Calibri"/>
@@ -9522,7 +9836,7 @@
           <w:rFonts w:eastAsia="Calibri"/>
         </w:rPr>
       </w:pPr>
-      <w:bookmarkStart w:id="10" w:name="_Toc8926958"/>
+      <w:bookmarkStart w:id="10" w:name="_Toc9445253"/>
       <w:r>
         <w:rPr>
           <w:rFonts w:eastAsia="Calibri"/>
@@ -9666,8 +9980,9 @@
       <w:pPr>
         <w:pStyle w:val="Ttulo3"/>
       </w:pPr>
-      <w:bookmarkStart w:id="11" w:name="_Toc8926959"/>
-      <w:r>
+      <w:bookmarkStart w:id="11" w:name="_Toc9445254"/>
+      <w:r>
+        <w:lastRenderedPageBreak/>
         <w:t>ERS 2.1.</w:t>
       </w:r>
       <w:r>
@@ -9874,8 +10189,17 @@
                 <w:sz w:val="22"/>
                 <w:szCs w:val="22"/>
               </w:rPr>
-              <w:t>artefactos sin explosionar (UXOs</w:t>
-            </w:r>
+              <w:t>artefactos sin explosionar (</w:t>
+            </w:r>
+            <w:proofErr w:type="spellStart"/>
+            <w:r>
+              <w:rPr>
+                <w:sz w:val="22"/>
+                <w:szCs w:val="22"/>
+              </w:rPr>
+              <w:t>UXOs</w:t>
+            </w:r>
+            <w:proofErr w:type="spellEnd"/>
             <w:r>
               <w:rPr>
                 <w:sz w:val="22"/>
@@ -10685,6 +11009,7 @@
                 <w:szCs w:val="24"/>
                 <w:lang w:val="es-ES_tradnl"/>
               </w:rPr>
+              <w:lastRenderedPageBreak/>
               <w:t>Identificación</w:t>
             </w:r>
           </w:p>
@@ -14144,8 +14469,17 @@
                 <w:sz w:val="22"/>
                 <w:szCs w:val="22"/>
               </w:rPr>
-              <w:t xml:space="preserve"> autocompletable</w:t>
-            </w:r>
+              <w:t xml:space="preserve"> </w:t>
+            </w:r>
+            <w:proofErr w:type="spellStart"/>
+            <w:r>
+              <w:rPr>
+                <w:sz w:val="22"/>
+                <w:szCs w:val="22"/>
+              </w:rPr>
+              <w:t>autocompletable</w:t>
+            </w:r>
+            <w:proofErr w:type="spellEnd"/>
             <w:r>
               <w:rPr>
                 <w:sz w:val="22"/>
@@ -14911,6 +15245,7 @@
                 <w:szCs w:val="22"/>
                 <w:lang w:val="es-ES_tradnl"/>
               </w:rPr>
+              <w:lastRenderedPageBreak/>
               <w:t>Fuente</w:t>
             </w:r>
           </w:p>
@@ -16234,7 +16569,7 @@
           <w:szCs w:val="22"/>
         </w:rPr>
       </w:pPr>
-      <w:bookmarkStart w:id="12" w:name="_Toc8926960"/>
+      <w:bookmarkStart w:id="12" w:name="_Toc9445255"/>
       <w:r>
         <w:rPr>
           <w:sz w:val="22"/>
@@ -16402,6 +16737,7 @@
                 <w:szCs w:val="22"/>
                 <w:lang w:val="es-ES_tradnl"/>
               </w:rPr>
+              <w:lastRenderedPageBreak/>
               <w:t>Descripción</w:t>
             </w:r>
           </w:p>
@@ -17344,7 +17680,7 @@
           <w:szCs w:val="22"/>
         </w:rPr>
       </w:pPr>
-      <w:bookmarkStart w:id="13" w:name="_Toc8926961"/>
+      <w:bookmarkStart w:id="13" w:name="_Toc9445256"/>
       <w:r>
         <w:rPr>
           <w:sz w:val="22"/>
@@ -17587,6 +17923,7 @@
                 <w:szCs w:val="22"/>
                 <w:lang w:val="es-ES_tradnl"/>
               </w:rPr>
+              <w:lastRenderedPageBreak/>
               <w:t>Tipo</w:t>
             </w:r>
           </w:p>
@@ -19127,6 +19464,7 @@
                 <w:szCs w:val="22"/>
                 <w:lang w:val="es-ES_tradnl"/>
               </w:rPr>
+              <w:lastRenderedPageBreak/>
               <w:t>Descripción</w:t>
             </w:r>
           </w:p>
@@ -20093,7 +20431,7 @@
           <w:szCs w:val="22"/>
         </w:rPr>
       </w:pPr>
-      <w:bookmarkStart w:id="14" w:name="_Toc8926962"/>
+      <w:bookmarkStart w:id="14" w:name="_Toc9445257"/>
       <w:r>
         <w:rPr>
           <w:sz w:val="22"/>
@@ -20257,6 +20595,7 @@
                 <w:szCs w:val="22"/>
                 <w:lang w:val="es-ES_tradnl"/>
               </w:rPr>
+              <w:lastRenderedPageBreak/>
               <w:t>Descripción</w:t>
             </w:r>
           </w:p>
@@ -20660,7 +20999,7 @@
           <w:szCs w:val="22"/>
         </w:rPr>
       </w:pPr>
-      <w:bookmarkStart w:id="15" w:name="_Toc8926963"/>
+      <w:bookmarkStart w:id="15" w:name="_Toc9445258"/>
       <w:r>
         <w:rPr>
           <w:sz w:val="22"/>
@@ -21452,6 +21791,7 @@
                 <w:szCs w:val="22"/>
                 <w:lang w:val="es-ES_tradnl"/>
               </w:rPr>
+              <w:lastRenderedPageBreak/>
               <w:t>Tipo</w:t>
             </w:r>
           </w:p>
@@ -21784,7 +22124,7 @@
           <w:szCs w:val="22"/>
         </w:rPr>
       </w:pPr>
-      <w:bookmarkStart w:id="16" w:name="_Toc8926964"/>
+      <w:bookmarkStart w:id="16" w:name="_Toc9445259"/>
       <w:r>
         <w:rPr>
           <w:sz w:val="22"/>
@@ -23445,7 +23785,7 @@
           <w:u w:color="000009"/>
         </w:rPr>
       </w:pPr>
-      <w:bookmarkStart w:id="17" w:name="_Toc8926965"/>
+      <w:bookmarkStart w:id="17" w:name="_Toc9445260"/>
       <w:r>
         <w:rPr>
           <w:rFonts w:eastAsia="Calibri"/>
@@ -24568,11 +24908,12 @@
           <w:noProof/>
           <w:lang w:eastAsia="es-ES"/>
         </w:rPr>
+        <w:lastRenderedPageBreak/>
         <w:drawing>
-          <wp:inline distT="0" distB="0" distL="0" distR="0" wp14:anchorId="6B7ECB4D" wp14:editId="030DFAB0">
-            <wp:extent cx="6308725" cy="5479456"/>
-            <wp:effectExtent l="0" t="0" r="0" b="6985"/>
-            <wp:docPr id="12" name="Imagen 12"/>
+          <wp:inline distT="0" distB="0" distL="0" distR="0" wp14:anchorId="517D83E4" wp14:editId="2D8DD64C">
+            <wp:extent cx="6124575" cy="8599732"/>
+            <wp:effectExtent l="0" t="0" r="0" b="0"/>
+            <wp:docPr id="26" name="Imagen 26"/>
             <wp:cNvGraphicFramePr>
               <a:graphicFrameLocks xmlns:a="http://schemas.openxmlformats.org/drawingml/2006/main" noChangeAspect="1"/>
             </wp:cNvGraphicFramePr>
@@ -24584,7 +24925,7 @@
                     <pic:cNvPicPr/>
                   </pic:nvPicPr>
                   <pic:blipFill>
-                    <a:blip r:embed="rId20"/>
+                    <a:blip r:embed="rId21"/>
                     <a:stretch>
                       <a:fillRect/>
                     </a:stretch>
@@ -24592,7 +24933,7 @@
                   <pic:spPr>
                     <a:xfrm>
                       <a:off x="0" y="0"/>
-                      <a:ext cx="6319809" cy="5489083"/>
+                      <a:ext cx="6132562" cy="8610947"/>
                     </a:xfrm>
                     <a:prstGeom prst="rect">
                       <a:avLst/>
@@ -24646,12 +24987,13 @@
           <w:rFonts w:eastAsia="Calibri"/>
         </w:rPr>
       </w:pPr>
-      <w:bookmarkStart w:id="18" w:name="_Toc8926966"/>
+      <w:bookmarkStart w:id="18" w:name="_Toc9445261"/>
       <w:r>
         <w:rPr>
           <w:rFonts w:eastAsia="Calibri"/>
           <w:u w:color="000009"/>
         </w:rPr>
+        <w:lastRenderedPageBreak/>
         <w:t>ER</w:t>
       </w:r>
       <w:r>
@@ -24769,7 +25111,7 @@
           <w:rFonts w:eastAsia="Calibri"/>
         </w:rPr>
       </w:pPr>
-      <w:bookmarkStart w:id="19" w:name="_Toc8926967"/>
+      <w:bookmarkStart w:id="19" w:name="_Toc9445262"/>
       <w:r>
         <w:rPr>
           <w:rFonts w:eastAsia="Calibri"/>
@@ -25180,7 +25522,7 @@
       <w:pPr>
         <w:pStyle w:val="Ttulo2"/>
       </w:pPr>
-      <w:bookmarkStart w:id="20" w:name="_Toc8926968"/>
+      <w:bookmarkStart w:id="20" w:name="_Toc9445263"/>
       <w:r>
         <w:t>ER</w:t>
       </w:r>
@@ -25233,6 +25575,7 @@
         <w:jc w:val="left"/>
       </w:pPr>
       <w:r>
+        <w:lastRenderedPageBreak/>
         <w:t>Pantalla de Inicio del sistema.</w:t>
       </w:r>
       <w:r>
@@ -25257,7 +25600,7 @@
             <o:lock v:ext="edit" aspectratio="t"/>
           </v:shapetype>
           <v:shape id="_x0000_i1025" type="#_x0000_t75" style="width:410.25pt;height:309.75pt">
-            <v:imagedata r:id="rId21" o:title="Inicio"/>
+            <v:imagedata r:id="rId22" o:title="Inicio"/>
           </v:shape>
         </w:pict>
       </w:r>
@@ -25277,13 +25620,14 @@
       <w:r>
         <w:pict w14:anchorId="09C8778A">
           <v:shape id="_x0000_i1026" type="#_x0000_t75" style="width:410.25pt;height:309.75pt">
-            <v:imagedata r:id="rId22" o:title="NOEX icono añadir"/>
+            <v:imagedata r:id="rId23" o:title="NOEX icono añadir"/>
           </v:shape>
         </w:pict>
       </w:r>
     </w:p>
     <w:p>
       <w:r>
+        <w:lastRenderedPageBreak/>
         <w:t>CU5, CU7, CU8.- Consulta y modificación de artefactos.</w:t>
       </w:r>
     </w:p>
@@ -25291,7 +25635,7 @@
       <w:r>
         <w:pict w14:anchorId="22C43AFE">
           <v:shape id="_x0000_i1027" type="#_x0000_t75" style="width:410.25pt;height:309.75pt">
-            <v:imagedata r:id="rId23" o:title="NOEX principal"/>
+            <v:imagedata r:id="rId24" o:title="NOEX principal"/>
           </v:shape>
         </w:pict>
       </w:r>
@@ -25306,7 +25650,7 @@
       <w:r>
         <w:pict w14:anchorId="3A1F87FD">
           <v:shape id="_x0000_i1028" type="#_x0000_t75" style="width:410.25pt;height:309.75pt">
-            <v:imagedata r:id="rId24" o:title="BATIDA icono añadir"/>
+            <v:imagedata r:id="rId25" o:title="BATIDA icono añadir"/>
           </v:shape>
         </w:pict>
       </w:r>
@@ -25316,12 +25660,13 @@
         <w:jc w:val="left"/>
       </w:pPr>
       <w:r>
+        <w:lastRenderedPageBreak/>
         <w:t>CU10, CU12, CU13.- Consulta y modificación de batidas.</w:t>
       </w:r>
       <w:r>
         <w:pict w14:anchorId="1AE3850B">
           <v:shape id="_x0000_i1029" type="#_x0000_t75" style="width:410.25pt;height:309.75pt">
-            <v:imagedata r:id="rId25" o:title="BATIDA copy"/>
+            <v:imagedata r:id="rId26" o:title="BATIDA copy"/>
           </v:shape>
         </w:pict>
       </w:r>
@@ -25339,7 +25684,7 @@
       <w:r>
         <w:pict w14:anchorId="2E586EBD">
           <v:shape id="_x0000_i1030" type="#_x0000_t75" style="width:417.75pt;height:309.75pt">
-            <v:imagedata r:id="rId26" o:title="NOEX seleccionado"/>
+            <v:imagedata r:id="rId27" o:title="NOEX seleccionado"/>
           </v:shape>
         </w:pict>
       </w:r>
@@ -25350,12 +25695,13 @@
         <w:jc w:val="left"/>
       </w:pPr>
       <w:r>
+        <w:lastRenderedPageBreak/>
         <w:t>CU1, CU2, CU3, CU4.-Gestión usuarios</w:t>
       </w:r>
       <w:r>
         <w:pict w14:anchorId="633E8372">
           <v:shape id="_x0000_i1031" type="#_x0000_t75" style="width:410.25pt;height:309.75pt">
-            <v:imagedata r:id="rId27" o:title="Configuracion"/>
+            <v:imagedata r:id="rId28" o:title="Configuracion"/>
           </v:shape>
         </w:pict>
       </w:r>
@@ -25375,7 +25721,7 @@
       <w:r>
         <w:pict w14:anchorId="11F2B98C">
           <v:shape id="_x0000_i1032" type="#_x0000_t75" style="width:410.25pt;height:309.75pt">
-            <v:imagedata r:id="rId28" o:title="AYUDA"/>
+            <v:imagedata r:id="rId29" o:title="AYUDA"/>
           </v:shape>
         </w:pict>
       </w:r>
@@ -25385,12 +25731,13 @@
         <w:jc w:val="left"/>
       </w:pPr>
       <w:r>
+        <w:lastRenderedPageBreak/>
         <w:t>Selección de cartografía.</w:t>
       </w:r>
       <w:r>
         <w:pict w14:anchorId="6E81A32C">
           <v:shape id="_x0000_i1033" type="#_x0000_t75" style="width:410.25pt;height:309.75pt">
-            <v:imagedata r:id="rId29" o:title="Seleccion Carto"/>
+            <v:imagedata r:id="rId30" o:title="Seleccion Carto"/>
           </v:shape>
         </w:pict>
       </w:r>
@@ -25413,8 +25760,9 @@
       <w:pPr>
         <w:pStyle w:val="Ttulo2"/>
       </w:pPr>
-      <w:bookmarkStart w:id="21" w:name="_Toc8926969"/>
-      <w:r>
+      <w:bookmarkStart w:id="21" w:name="_Toc9445264"/>
+      <w:r>
+        <w:lastRenderedPageBreak/>
         <w:t>ER</w:t>
       </w:r>
       <w:r>
@@ -25433,7 +25781,25 @@
           <w:sz w:val="23"/>
           <w:szCs w:val="23"/>
         </w:rPr>
-        <w:t>Mediante la acción “imprimir”, se podrá obtener los listados de NOEX o Batidas (según desde el interfaz desde el que se ordene imprimir) en formato “pdf” para su posterior impresión material, según formato a aprobar por el cliente, y similar a este:</w:t>
+        <w:t>Mediante la acción “imprimir”, se podrá obtener los listados de NOEX o Batidas (según desde el interfaz desde el que se ordene imprimir) en formato “</w:t>
+      </w:r>
+      <w:proofErr w:type="spellStart"/>
+      <w:r>
+        <w:rPr>
+          <w:color w:val="000009"/>
+          <w:sz w:val="23"/>
+          <w:szCs w:val="23"/>
+        </w:rPr>
+        <w:t>pdf</w:t>
+      </w:r>
+      <w:proofErr w:type="spellEnd"/>
+      <w:r>
+        <w:rPr>
+          <w:color w:val="000009"/>
+          <w:sz w:val="23"/>
+          <w:szCs w:val="23"/>
+        </w:rPr>
+        <w:t>” para su posterior impresión material, según formato a aprobar por el cliente, y similar a este:</w:t>
       </w:r>
     </w:p>
     <w:p>
@@ -25458,7 +25824,7 @@
                     <pic:cNvPicPr/>
                   </pic:nvPicPr>
                   <pic:blipFill>
-                    <a:blip r:embed="rId30"/>
+                    <a:blip r:embed="rId31"/>
                     <a:stretch>
                       <a:fillRect/>
                     </a:stretch>
@@ -25520,6 +25886,7 @@
           <w:noProof/>
           <w:lang w:eastAsia="es-ES"/>
         </w:rPr>
+        <w:lastRenderedPageBreak/>
         <mc:AlternateContent>
           <mc:Choice Requires="wpg">
             <w:drawing>
@@ -25626,7 +25993,7 @@
               </wp:anchor>
             </w:drawing>
           </mc:Choice>
-          <mc:Fallback xmlns:w16se="http://schemas.microsoft.com/office/word/2015/wordml/symex" xmlns:w16cid="http://schemas.microsoft.com/office/word/2016/wordml/cid" xmlns:am3d="http://schemas.microsoft.com/office/drawing/2017/model3d" xmlns:aink="http://schemas.microsoft.com/office/drawing/2016/ink" xmlns:cx8="http://schemas.microsoft.com/office/drawing/2016/5/14/chartex" xmlns:cx7="http://schemas.microsoft.com/office/drawing/2016/5/13/chartex" xmlns:cx6="http://schemas.microsoft.com/office/drawing/2016/5/12/chartex" xmlns:cx5="http://schemas.microsoft.com/office/drawing/2016/5/11/chartex" xmlns:cx4="http://schemas.microsoft.com/office/drawing/2016/5/10/chartex" xmlns:cx3="http://schemas.microsoft.com/office/drawing/2016/5/9/chartex" xmlns:cx2="http://schemas.microsoft.com/office/drawing/2015/10/21/chartex" xmlns:cx1="http://schemas.microsoft.com/office/drawing/2015/9/8/chartex" xmlns:cx="http://schemas.microsoft.com/office/drawing/2014/chartex">
+          <mc:Fallback xmlns:cx="http://schemas.microsoft.com/office/drawing/2014/chartex" xmlns:cx1="http://schemas.microsoft.com/office/drawing/2015/9/8/chartex" xmlns:cx2="http://schemas.microsoft.com/office/drawing/2015/10/21/chartex" xmlns:cx3="http://schemas.microsoft.com/office/drawing/2016/5/9/chartex" xmlns:cx4="http://schemas.microsoft.com/office/drawing/2016/5/10/chartex" xmlns:cx5="http://schemas.microsoft.com/office/drawing/2016/5/11/chartex" xmlns:cx6="http://schemas.microsoft.com/office/drawing/2016/5/12/chartex" xmlns:cx7="http://schemas.microsoft.com/office/drawing/2016/5/13/chartex" xmlns:cx8="http://schemas.microsoft.com/office/drawing/2016/5/14/chartex" xmlns:aink="http://schemas.microsoft.com/office/drawing/2016/ink" xmlns:am3d="http://schemas.microsoft.com/office/drawing/2017/model3d" xmlns:w16cid="http://schemas.microsoft.com/office/word/2016/wordml/cid" xmlns:w16se="http://schemas.microsoft.com/office/word/2015/wordml/symex">
             <w:pict>
               <v:group w14:anchorId="1813F777" id="Group 19" o:spid="_x0000_s1026" style="position:absolute;margin-left:69.35pt;margin-top:530.4pt;width:703.2pt;height:.1pt;z-index:-1790;mso-position-horizontal-relative:page;mso-position-vertical-relative:page" coordorigin="1387,10608" coordsize="14064,2" o:gfxdata="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">
                 <v:shape id="Freeform 20" o:spid="_x0000_s1027" style="position:absolute;left:1387;top:10608;width:14064;height:2;visibility:visible;mso-wrap-style:square;v-text-anchor:top" coordsize="14064,2" o:gfxdata="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" path="m,l14064,e" filled="f" strokecolor="#000009" strokeweight=".20464mm">
@@ -25647,7 +26014,7 @@
           <w:rFonts w:eastAsia="Calibri"/>
         </w:rPr>
       </w:pPr>
-      <w:bookmarkStart w:id="22" w:name="_Toc8926970"/>
+      <w:bookmarkStart w:id="22" w:name="_Toc9445265"/>
       <w:r>
         <w:rPr>
           <w:rFonts w:eastAsia="Calibri"/>
@@ -25861,7 +26228,7 @@
                     <pic:cNvPicPr/>
                   </pic:nvPicPr>
                   <pic:blipFill>
-                    <a:blip r:embed="rId31"/>
+                    <a:blip r:embed="rId32"/>
                     <a:stretch>
                       <a:fillRect/>
                     </a:stretch>
@@ -25902,7 +26269,7 @@
                     <pic:cNvPicPr/>
                   </pic:nvPicPr>
                   <pic:blipFill>
-                    <a:blip r:embed="rId31"/>
+                    <a:blip r:embed="rId32"/>
                     <a:stretch>
                       <a:fillRect/>
                     </a:stretch>
@@ -28661,12 +29028,13 @@
           <w:rFonts w:eastAsia="Calibri"/>
         </w:rPr>
       </w:pPr>
-      <w:bookmarkStart w:id="23" w:name="_Toc8926971"/>
+      <w:bookmarkStart w:id="23" w:name="_Toc9445266"/>
       <w:r>
         <w:rPr>
           <w:rFonts w:eastAsia="Calibri"/>
           <w:u w:color="000009"/>
         </w:rPr>
+        <w:lastRenderedPageBreak/>
         <w:t>ANE</w:t>
       </w:r>
       <w:r>
@@ -28741,7 +29109,7 @@
                     <pic:cNvPicPr/>
                   </pic:nvPicPr>
                   <pic:blipFill>
-                    <a:blip r:embed="rId32"/>
+                    <a:blip r:embed="rId33"/>
                     <a:stretch>
                       <a:fillRect/>
                     </a:stretch>
@@ -28763,8 +29131,8 @@
       </w:r>
     </w:p>
     <w:sectPr>
-      <w:headerReference w:type="default" r:id="rId33"/>
-      <w:footerReference w:type="default" r:id="rId34"/>
+      <w:headerReference w:type="default" r:id="rId34"/>
+      <w:footerReference w:type="default" r:id="rId35"/>
       <w:pgSz w:w="16840" w:h="11920" w:orient="landscape"/>
       <w:pgMar w:top="1973" w:right="740" w:bottom="1240" w:left="180" w:header="240" w:footer="1051" w:gutter="0"/>
       <w:cols w:space="720"/>
@@ -28949,7 +29317,7 @@
             </wp:anchor>
           </w:drawing>
         </mc:Choice>
-        <mc:Fallback xmlns:w16se="http://schemas.microsoft.com/office/word/2015/wordml/symex" xmlns:w16cid="http://schemas.microsoft.com/office/word/2016/wordml/cid" xmlns:am3d="http://schemas.microsoft.com/office/drawing/2017/model3d" xmlns:aink="http://schemas.microsoft.com/office/drawing/2016/ink" xmlns:cx8="http://schemas.microsoft.com/office/drawing/2016/5/14/chartex" xmlns:cx7="http://schemas.microsoft.com/office/drawing/2016/5/13/chartex" xmlns:cx6="http://schemas.microsoft.com/office/drawing/2016/5/12/chartex" xmlns:cx5="http://schemas.microsoft.com/office/drawing/2016/5/11/chartex" xmlns:cx4="http://schemas.microsoft.com/office/drawing/2016/5/10/chartex" xmlns:cx3="http://schemas.microsoft.com/office/drawing/2016/5/9/chartex" xmlns:cx2="http://schemas.microsoft.com/office/drawing/2015/10/21/chartex" xmlns:cx1="http://schemas.microsoft.com/office/drawing/2015/9/8/chartex" xmlns:cx="http://schemas.microsoft.com/office/drawing/2014/chartex">
+        <mc:Fallback xmlns:cx="http://schemas.microsoft.com/office/drawing/2014/chartex" xmlns:cx1="http://schemas.microsoft.com/office/drawing/2015/9/8/chartex" xmlns:cx2="http://schemas.microsoft.com/office/drawing/2015/10/21/chartex" xmlns:cx3="http://schemas.microsoft.com/office/drawing/2016/5/9/chartex" xmlns:cx4="http://schemas.microsoft.com/office/drawing/2016/5/10/chartex" xmlns:cx5="http://schemas.microsoft.com/office/drawing/2016/5/11/chartex" xmlns:cx6="http://schemas.microsoft.com/office/drawing/2016/5/12/chartex" xmlns:cx7="http://schemas.microsoft.com/office/drawing/2016/5/13/chartex" xmlns:cx8="http://schemas.microsoft.com/office/drawing/2016/5/14/chartex" xmlns:aink="http://schemas.microsoft.com/office/drawing/2016/ink" xmlns:am3d="http://schemas.microsoft.com/office/drawing/2017/model3d" xmlns:w16cid="http://schemas.microsoft.com/office/word/2016/wordml/cid" xmlns:w16se="http://schemas.microsoft.com/office/word/2015/wordml/symex">
           <w:pict>
             <v:group w14:anchorId="68BEE902" id="Group 5" o:spid="_x0000_s1026" style="position:absolute;margin-left:83.5pt;margin-top:793.3pt;width:428.1pt;height:.1pt;z-index:-251662336;mso-position-horizontal-relative:page;mso-position-vertical-relative:page" coordorigin="1673,15590" coordsize="8562,2" o:gfxdata="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">
               <v:shape id="Freeform 6" o:spid="_x0000_s1027" style="position:absolute;left:1673;top:15590;width:8562;height:2;visibility:visible;mso-wrap-style:square;v-text-anchor:top" coordsize="8562,2" o:gfxdata="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" path="m,l8562,e" filled="f" strokecolor="#000009" strokeweight=".58pt">
@@ -29734,7 +30102,25 @@
                                 <w:color w:val="000009"/>
                                 <w:position w:val="1"/>
                               </w:rPr>
-                              <w:t>Gestor UXOs CENAD</w:t>
+                              <w:t xml:space="preserve">Gestor </w:t>
+                            </w:r>
+                            <w:proofErr w:type="spellStart"/>
+                            <w:r>
+                              <w:rPr>
+                                <w:rFonts w:ascii="Calibri" w:eastAsia="Calibri" w:hAnsi="Calibri" w:cs="Calibri"/>
+                                <w:color w:val="000009"/>
+                                <w:position w:val="1"/>
+                              </w:rPr>
+                              <w:t>UXOs</w:t>
+                            </w:r>
+                            <w:proofErr w:type="spellEnd"/>
+                            <w:r>
+                              <w:rPr>
+                                <w:rFonts w:ascii="Calibri" w:eastAsia="Calibri" w:hAnsi="Calibri" w:cs="Calibri"/>
+                                <w:color w:val="000009"/>
+                                <w:position w:val="1"/>
+                              </w:rPr>
+                              <w:t xml:space="preserve"> CENAD</w:t>
                             </w:r>
                             <w:r>
                               <w:rPr>
@@ -30461,7 +30847,25 @@
                                 <w:color w:val="000009"/>
                                 <w:position w:val="1"/>
                               </w:rPr>
-                              <w:t>Gestor UXOs CENAD</w:t>
+                              <w:t xml:space="preserve">Gestor </w:t>
+                            </w:r>
+                            <w:proofErr w:type="spellStart"/>
+                            <w:r>
+                              <w:rPr>
+                                <w:rFonts w:ascii="Calibri" w:eastAsia="Calibri" w:hAnsi="Calibri" w:cs="Calibri"/>
+                                <w:color w:val="000009"/>
+                                <w:position w:val="1"/>
+                              </w:rPr>
+                              <w:t>UXOs</w:t>
+                            </w:r>
+                            <w:proofErr w:type="spellEnd"/>
+                            <w:r>
+                              <w:rPr>
+                                <w:rFonts w:ascii="Calibri" w:eastAsia="Calibri" w:hAnsi="Calibri" w:cs="Calibri"/>
+                                <w:color w:val="000009"/>
+                                <w:position w:val="1"/>
+                              </w:rPr>
+                              <w:t xml:space="preserve"> CENAD</w:t>
                             </w:r>
                             <w:r>
                               <w:rPr>
@@ -35860,7 +36264,7 @@
 </file>
 
 <file path=customXml/itemProps1.xml><?xml version="1.0" encoding="utf-8"?>
-<ds:datastoreItem xmlns:ds="http://schemas.openxmlformats.org/officeDocument/2006/customXml" ds:itemID="{86E2688F-6622-4E0A-8B89-6C140A2864F0}">
+<ds:datastoreItem xmlns:ds="http://schemas.openxmlformats.org/officeDocument/2006/customXml" ds:itemID="{F8F70D43-B9D3-4033-9265-E142BF352916}">
   <ds:schemaRefs>
     <ds:schemaRef ds:uri="http://schemas.openxmlformats.org/officeDocument/2006/bibliography"/>
   </ds:schemaRefs>

</xml_diff>